<commit_message>
Final version before typing
</commit_message>
<xml_diff>
--- a/Makiyan_Curs_sem2.docx
+++ b/Makiyan_Curs_sem2.docx
@@ -4522,7 +4522,7 @@
               <w:lang w:eastAsia="ru-RU"/>
             </w:rPr>
           </w:pPr>
-          <w:hyperlink w:anchor="_Toc484047777" w:history="1">
+          <w:hyperlink w:anchor="_Toc484048231" w:history="1">
             <w:r>
               <w:rPr>
                 <w:rStyle w:val="a5"/>
@@ -4549,7 +4549,7 @@
                 <w:noProof/>
                 <w:webHidden/>
               </w:rPr>
-              <w:instrText xml:space="preserve"> PAGEREF _Toc484047777 \h </w:instrText>
+              <w:instrText xml:space="preserve"> PAGEREF _Toc484048231 \h </w:instrText>
             </w:r>
             <w:r>
               <w:rPr>
@@ -4593,7 +4593,7 @@
               <w:lang w:eastAsia="ru-RU"/>
             </w:rPr>
           </w:pPr>
-          <w:hyperlink w:anchor="_Toc484047778" w:history="1">
+          <w:hyperlink w:anchor="_Toc484048232" w:history="1">
             <w:r>
               <w:rPr>
                 <w:rStyle w:val="a5"/>
@@ -4620,7 +4620,7 @@
                 <w:noProof/>
                 <w:webHidden/>
               </w:rPr>
-              <w:instrText xml:space="preserve"> PAGEREF _Toc484047778 \h </w:instrText>
+              <w:instrText xml:space="preserve"> PAGEREF _Toc484048232 \h </w:instrText>
             </w:r>
             <w:r>
               <w:rPr>
@@ -4664,7 +4664,7 @@
               <w:lang w:eastAsia="ru-RU"/>
             </w:rPr>
           </w:pPr>
-          <w:hyperlink w:anchor="_Toc484047779" w:history="1">
+          <w:hyperlink w:anchor="_Toc484048233" w:history="1">
             <w:r>
               <w:rPr>
                 <w:rStyle w:val="a5"/>
@@ -4691,7 +4691,7 @@
                 <w:noProof/>
                 <w:webHidden/>
               </w:rPr>
-              <w:instrText xml:space="preserve"> PAGEREF _Toc484047779 \h </w:instrText>
+              <w:instrText xml:space="preserve"> PAGEREF _Toc484048233 \h </w:instrText>
             </w:r>
             <w:r>
               <w:rPr>
@@ -4735,7 +4735,7 @@
               <w:lang w:eastAsia="ru-RU"/>
             </w:rPr>
           </w:pPr>
-          <w:hyperlink w:anchor="_Toc484047780" w:history="1">
+          <w:hyperlink w:anchor="_Toc484048234" w:history="1">
             <w:r>
               <w:rPr>
                 <w:rStyle w:val="a5"/>
@@ -4762,7 +4762,7 @@
                 <w:noProof/>
                 <w:webHidden/>
               </w:rPr>
-              <w:instrText xml:space="preserve"> PAGEREF _Toc484047780 \h </w:instrText>
+              <w:instrText xml:space="preserve"> PAGEREF _Toc484048234 \h </w:instrText>
             </w:r>
             <w:r>
               <w:rPr>
@@ -4806,7 +4806,7 @@
               <w:lang w:eastAsia="ru-RU"/>
             </w:rPr>
           </w:pPr>
-          <w:hyperlink w:anchor="_Toc484047781" w:history="1">
+          <w:hyperlink w:anchor="_Toc484048235" w:history="1">
             <w:r>
               <w:rPr>
                 <w:rStyle w:val="a5"/>
@@ -4833,7 +4833,7 @@
                 <w:noProof/>
                 <w:webHidden/>
               </w:rPr>
-              <w:instrText xml:space="preserve"> PAGEREF _Toc484047781 \h </w:instrText>
+              <w:instrText xml:space="preserve"> PAGEREF _Toc484048235 \h </w:instrText>
             </w:r>
             <w:r>
               <w:rPr>
@@ -4878,12 +4878,11 @@
               <w:lang w:eastAsia="ru-RU"/>
             </w:rPr>
           </w:pPr>
-          <w:hyperlink w:anchor="_Toc484047782" w:history="1">
+          <w:hyperlink w:anchor="_Toc484048236" w:history="1">
             <w:r>
               <w:rPr>
                 <w:rStyle w:val="a5"/>
                 <w:noProof/>
-                <w:lang w:val="uk-UA"/>
               </w:rPr>
               <w:t>1.1</w:t>
             </w:r>
@@ -4900,7 +4899,6 @@
               <w:rPr>
                 <w:rStyle w:val="a5"/>
                 <w:noProof/>
-                <w:lang w:val="uk-UA"/>
               </w:rPr>
               <w:t>Клас Level.</w:t>
             </w:r>
@@ -4923,7 +4921,7 @@
                 <w:noProof/>
                 <w:webHidden/>
               </w:rPr>
-              <w:instrText xml:space="preserve"> PAGEREF _Toc484047782 \h </w:instrText>
+              <w:instrText xml:space="preserve"> PAGEREF _Toc484048236 \h </w:instrText>
             </w:r>
             <w:r>
               <w:rPr>
@@ -4968,12 +4966,11 @@
               <w:lang w:eastAsia="ru-RU"/>
             </w:rPr>
           </w:pPr>
-          <w:hyperlink w:anchor="_Toc484047783" w:history="1">
+          <w:hyperlink w:anchor="_Toc484048237" w:history="1">
             <w:r>
               <w:rPr>
                 <w:rStyle w:val="a5"/>
                 <w:noProof/>
-                <w:lang w:val="uk-UA"/>
               </w:rPr>
               <w:t>1.2</w:t>
             </w:r>
@@ -4990,7 +4987,6 @@
               <w:rPr>
                 <w:rStyle w:val="a5"/>
                 <w:noProof/>
-                <w:lang w:val="uk-UA"/>
               </w:rPr>
               <w:t>Клас BaseGameElement.</w:t>
             </w:r>
@@ -5013,7 +5009,7 @@
                 <w:noProof/>
                 <w:webHidden/>
               </w:rPr>
-              <w:instrText xml:space="preserve"> PAGEREF _Toc484047783 \h </w:instrText>
+              <w:instrText xml:space="preserve"> PAGEREF _Toc484048237 \h </w:instrText>
             </w:r>
             <w:r>
               <w:rPr>
@@ -5058,12 +5054,11 @@
               <w:lang w:eastAsia="ru-RU"/>
             </w:rPr>
           </w:pPr>
-          <w:hyperlink w:anchor="_Toc484047784" w:history="1">
+          <w:hyperlink w:anchor="_Toc484048238" w:history="1">
             <w:r>
               <w:rPr>
                 <w:rStyle w:val="a5"/>
                 <w:noProof/>
-                <w:lang w:val="uk-UA"/>
               </w:rPr>
               <w:t>1.3</w:t>
             </w:r>
@@ -5080,7 +5075,6 @@
               <w:rPr>
                 <w:rStyle w:val="a5"/>
                 <w:noProof/>
-                <w:lang w:val="uk-UA"/>
               </w:rPr>
               <w:t>Клас BaseMovingGameElement</w:t>
             </w:r>
@@ -5103,7 +5097,7 @@
                 <w:noProof/>
                 <w:webHidden/>
               </w:rPr>
-              <w:instrText xml:space="preserve"> PAGEREF _Toc484047784 \h </w:instrText>
+              <w:instrText xml:space="preserve"> PAGEREF _Toc484048238 \h </w:instrText>
             </w:r>
             <w:r>
               <w:rPr>
@@ -5148,12 +5142,11 @@
               <w:lang w:eastAsia="ru-RU"/>
             </w:rPr>
           </w:pPr>
-          <w:hyperlink w:anchor="_Toc484047785" w:history="1">
+          <w:hyperlink w:anchor="_Toc484048239" w:history="1">
             <w:r>
               <w:rPr>
                 <w:rStyle w:val="a5"/>
                 <w:noProof/>
-                <w:lang w:val="uk-UA"/>
               </w:rPr>
               <w:t>1.4</w:t>
             </w:r>
@@ -5170,7 +5163,6 @@
               <w:rPr>
                 <w:rStyle w:val="a5"/>
                 <w:noProof/>
-                <w:lang w:val="uk-UA"/>
               </w:rPr>
               <w:t>Клас Brick</w:t>
             </w:r>
@@ -5193,7 +5185,7 @@
                 <w:noProof/>
                 <w:webHidden/>
               </w:rPr>
-              <w:instrText xml:space="preserve"> PAGEREF _Toc484047785 \h </w:instrText>
+              <w:instrText xml:space="preserve"> PAGEREF _Toc484048239 \h </w:instrText>
             </w:r>
             <w:r>
               <w:rPr>
@@ -5238,12 +5230,11 @@
               <w:lang w:eastAsia="ru-RU"/>
             </w:rPr>
           </w:pPr>
-          <w:hyperlink w:anchor="_Toc484047786" w:history="1">
+          <w:hyperlink w:anchor="_Toc484048240" w:history="1">
             <w:r>
               <w:rPr>
                 <w:rStyle w:val="a5"/>
                 <w:noProof/>
-                <w:lang w:val="uk-UA"/>
               </w:rPr>
               <w:t>1.5</w:t>
             </w:r>
@@ -5260,7 +5251,6 @@
               <w:rPr>
                 <w:rStyle w:val="a5"/>
                 <w:noProof/>
-                <w:lang w:val="uk-UA"/>
               </w:rPr>
               <w:t>Клас User</w:t>
             </w:r>
@@ -5283,7 +5273,7 @@
                 <w:noProof/>
                 <w:webHidden/>
               </w:rPr>
-              <w:instrText xml:space="preserve"> PAGEREF _Toc484047786 \h </w:instrText>
+              <w:instrText xml:space="preserve"> PAGEREF _Toc484048240 \h </w:instrText>
             </w:r>
             <w:r>
               <w:rPr>
@@ -5328,12 +5318,11 @@
               <w:lang w:eastAsia="ru-RU"/>
             </w:rPr>
           </w:pPr>
-          <w:hyperlink w:anchor="_Toc484047787" w:history="1">
+          <w:hyperlink w:anchor="_Toc484048241" w:history="1">
             <w:r>
               <w:rPr>
                 <w:rStyle w:val="a5"/>
                 <w:noProof/>
-                <w:lang w:val="uk-UA"/>
               </w:rPr>
               <w:t>1.6</w:t>
             </w:r>
@@ -5350,7 +5339,6 @@
               <w:rPr>
                 <w:rStyle w:val="a5"/>
                 <w:noProof/>
-                <w:lang w:val="uk-UA"/>
               </w:rPr>
               <w:t>Клас Enemy</w:t>
             </w:r>
@@ -5373,7 +5361,7 @@
                 <w:noProof/>
                 <w:webHidden/>
               </w:rPr>
-              <w:instrText xml:space="preserve"> PAGEREF _Toc484047787 \h </w:instrText>
+              <w:instrText xml:space="preserve"> PAGEREF _Toc484048241 \h </w:instrText>
             </w:r>
             <w:r>
               <w:rPr>
@@ -5418,12 +5406,11 @@
               <w:lang w:eastAsia="ru-RU"/>
             </w:rPr>
           </w:pPr>
-          <w:hyperlink w:anchor="_Toc484047788" w:history="1">
+          <w:hyperlink w:anchor="_Toc484048242" w:history="1">
             <w:r>
               <w:rPr>
                 <w:rStyle w:val="a5"/>
                 <w:noProof/>
-                <w:lang w:val="uk-UA"/>
               </w:rPr>
               <w:t>1.7</w:t>
             </w:r>
@@ -5440,7 +5427,6 @@
               <w:rPr>
                 <w:rStyle w:val="a5"/>
                 <w:noProof/>
-                <w:lang w:val="uk-UA"/>
               </w:rPr>
               <w:t>Глобальні об’єкти</w:t>
             </w:r>
@@ -5463,7 +5449,7 @@
                 <w:noProof/>
                 <w:webHidden/>
               </w:rPr>
-              <w:instrText xml:space="preserve"> PAGEREF _Toc484047788 \h </w:instrText>
+              <w:instrText xml:space="preserve"> PAGEREF _Toc484048242 \h </w:instrText>
             </w:r>
             <w:r>
               <w:rPr>
@@ -5507,7 +5493,7 @@
               <w:lang w:eastAsia="ru-RU"/>
             </w:rPr>
           </w:pPr>
-          <w:hyperlink w:anchor="_Toc484047789" w:history="1">
+          <w:hyperlink w:anchor="_Toc484048243" w:history="1">
             <w:r>
               <w:rPr>
                 <w:rStyle w:val="a5"/>
@@ -5534,7 +5520,7 @@
                 <w:noProof/>
                 <w:webHidden/>
               </w:rPr>
-              <w:instrText xml:space="preserve"> PAGEREF _Toc484047789 \h </w:instrText>
+              <w:instrText xml:space="preserve"> PAGEREF _Toc484048243 \h </w:instrText>
             </w:r>
             <w:r>
               <w:rPr>
@@ -5579,12 +5565,11 @@
               <w:lang w:eastAsia="ru-RU"/>
             </w:rPr>
           </w:pPr>
-          <w:hyperlink w:anchor="_Toc484047790" w:history="1">
+          <w:hyperlink w:anchor="_Toc484048244" w:history="1">
             <w:r>
               <w:rPr>
                 <w:rStyle w:val="a5"/>
                 <w:noProof/>
-                <w:lang w:val="uk-UA"/>
               </w:rPr>
               <w:t>1.1</w:t>
             </w:r>
@@ -5601,7 +5586,6 @@
               <w:rPr>
                 <w:rStyle w:val="a5"/>
                 <w:noProof/>
-                <w:lang w:val="uk-UA"/>
               </w:rPr>
               <w:t>Модульна структура</w:t>
             </w:r>
@@ -5624,7 +5608,7 @@
                 <w:noProof/>
                 <w:webHidden/>
               </w:rPr>
-              <w:instrText xml:space="preserve"> PAGEREF _Toc484047790 \h </w:instrText>
+              <w:instrText xml:space="preserve"> PAGEREF _Toc484048244 \h </w:instrText>
             </w:r>
             <w:r>
               <w:rPr>
@@ -5669,12 +5653,11 @@
               <w:lang w:eastAsia="ru-RU"/>
             </w:rPr>
           </w:pPr>
-          <w:hyperlink w:anchor="_Toc484047791" w:history="1">
+          <w:hyperlink w:anchor="_Toc484048245" w:history="1">
             <w:r>
               <w:rPr>
                 <w:rStyle w:val="a5"/>
                 <w:noProof/>
-                <w:lang w:val="uk-UA"/>
               </w:rPr>
               <w:t>1.2</w:t>
             </w:r>
@@ -5691,7 +5674,6 @@
               <w:rPr>
                 <w:rStyle w:val="a5"/>
                 <w:noProof/>
-                <w:lang w:val="uk-UA"/>
               </w:rPr>
               <w:t>Виклик і завантаження</w:t>
             </w:r>
@@ -5714,7 +5696,7 @@
                 <w:noProof/>
                 <w:webHidden/>
               </w:rPr>
-              <w:instrText xml:space="preserve"> PAGEREF _Toc484047791 \h </w:instrText>
+              <w:instrText xml:space="preserve"> PAGEREF _Toc484048245 \h </w:instrText>
             </w:r>
             <w:r>
               <w:rPr>
@@ -5759,12 +5741,11 @@
               <w:lang w:eastAsia="ru-RU"/>
             </w:rPr>
           </w:pPr>
-          <w:hyperlink w:anchor="_Toc484047792" w:history="1">
+          <w:hyperlink w:anchor="_Toc484048246" w:history="1">
             <w:r>
               <w:rPr>
                 <w:rStyle w:val="a5"/>
                 <w:noProof/>
-                <w:lang w:val="uk-UA"/>
               </w:rPr>
               <w:t>1.3</w:t>
             </w:r>
@@ -5781,7 +5762,6 @@
               <w:rPr>
                 <w:rStyle w:val="a5"/>
                 <w:noProof/>
-                <w:lang w:val="uk-UA"/>
               </w:rPr>
               <w:t>Вхідні дані</w:t>
             </w:r>
@@ -5804,7 +5784,7 @@
                 <w:noProof/>
                 <w:webHidden/>
               </w:rPr>
-              <w:instrText xml:space="preserve"> PAGEREF _Toc484047792 \h </w:instrText>
+              <w:instrText xml:space="preserve"> PAGEREF _Toc484048246 \h </w:instrText>
             </w:r>
             <w:r>
               <w:rPr>
@@ -5849,12 +5829,11 @@
               <w:lang w:eastAsia="ru-RU"/>
             </w:rPr>
           </w:pPr>
-          <w:hyperlink w:anchor="_Toc484047793" w:history="1">
+          <w:hyperlink w:anchor="_Toc484048247" w:history="1">
             <w:r>
               <w:rPr>
                 <w:rStyle w:val="a5"/>
                 <w:noProof/>
-                <w:lang w:val="uk-UA"/>
               </w:rPr>
               <w:t>1.4</w:t>
             </w:r>
@@ -5871,7 +5850,6 @@
               <w:rPr>
                 <w:rStyle w:val="a5"/>
                 <w:noProof/>
-                <w:lang w:val="uk-UA"/>
               </w:rPr>
               <w:t>Вихідні дані</w:t>
             </w:r>
@@ -5894,7 +5872,7 @@
                 <w:noProof/>
                 <w:webHidden/>
               </w:rPr>
-              <w:instrText xml:space="preserve"> PAGEREF _Toc484047793 \h </w:instrText>
+              <w:instrText xml:space="preserve"> PAGEREF _Toc484048247 \h </w:instrText>
             </w:r>
             <w:r>
               <w:rPr>
@@ -5939,12 +5917,11 @@
               <w:lang w:eastAsia="ru-RU"/>
             </w:rPr>
           </w:pPr>
-          <w:hyperlink w:anchor="_Toc484047794" w:history="1">
+          <w:hyperlink w:anchor="_Toc484048248" w:history="1">
             <w:r>
               <w:rPr>
                 <w:rStyle w:val="a5"/>
                 <w:noProof/>
-                <w:lang w:val="uk-UA"/>
               </w:rPr>
               <w:t>1.5</w:t>
             </w:r>
@@ -5961,7 +5938,6 @@
               <w:rPr>
                 <w:rStyle w:val="a5"/>
                 <w:noProof/>
-                <w:lang w:val="uk-UA"/>
               </w:rPr>
               <w:t>Повідомлення</w:t>
             </w:r>
@@ -5984,7 +5960,7 @@
                 <w:noProof/>
                 <w:webHidden/>
               </w:rPr>
-              <w:instrText xml:space="preserve"> PAGEREF _Toc484047794 \h </w:instrText>
+              <w:instrText xml:space="preserve"> PAGEREF _Toc484048248 \h </w:instrText>
             </w:r>
             <w:r>
               <w:rPr>
@@ -6028,7 +6004,7 @@
               <w:lang w:eastAsia="ru-RU"/>
             </w:rPr>
           </w:pPr>
-          <w:hyperlink w:anchor="_Toc484047795" w:history="1">
+          <w:hyperlink w:anchor="_Toc484048249" w:history="1">
             <w:r>
               <w:rPr>
                 <w:rStyle w:val="a5"/>
@@ -6055,7 +6031,7 @@
                 <w:noProof/>
                 <w:webHidden/>
               </w:rPr>
-              <w:instrText xml:space="preserve"> PAGEREF _Toc484047795 \h </w:instrText>
+              <w:instrText xml:space="preserve"> PAGEREF _Toc484048249 \h </w:instrText>
             </w:r>
             <w:r>
               <w:rPr>
@@ -6100,12 +6076,11 @@
               <w:lang w:eastAsia="ru-RU"/>
             </w:rPr>
           </w:pPr>
-          <w:hyperlink w:anchor="_Toc484047796" w:history="1">
+          <w:hyperlink w:anchor="_Toc484048250" w:history="1">
             <w:r>
               <w:rPr>
                 <w:rStyle w:val="a5"/>
                 <w:noProof/>
-                <w:lang w:val="uk-UA"/>
               </w:rPr>
               <w:t>1.1</w:t>
             </w:r>
@@ -6122,7 +6097,6 @@
               <w:rPr>
                 <w:rStyle w:val="a5"/>
                 <w:noProof/>
-                <w:lang w:val="uk-UA"/>
               </w:rPr>
               <w:t>Загальні відомості</w:t>
             </w:r>
@@ -6145,7 +6119,7 @@
                 <w:noProof/>
                 <w:webHidden/>
               </w:rPr>
-              <w:instrText xml:space="preserve"> PAGEREF _Toc484047796 \h </w:instrText>
+              <w:instrText xml:space="preserve"> PAGEREF _Toc484048250 \h </w:instrText>
             </w:r>
             <w:r>
               <w:rPr>
@@ -6190,12 +6164,11 @@
               <w:lang w:eastAsia="ru-RU"/>
             </w:rPr>
           </w:pPr>
-          <w:hyperlink w:anchor="_Toc484047797" w:history="1">
+          <w:hyperlink w:anchor="_Toc484048251" w:history="1">
             <w:r>
               <w:rPr>
                 <w:rStyle w:val="a5"/>
                 <w:noProof/>
-                <w:lang w:val="uk-UA"/>
               </w:rPr>
               <w:t>1.2</w:t>
             </w:r>
@@ -6212,7 +6185,6 @@
               <w:rPr>
                 <w:rStyle w:val="a5"/>
                 <w:noProof/>
-                <w:lang w:val="uk-UA"/>
               </w:rPr>
               <w:t>Умови проектування програми</w:t>
             </w:r>
@@ -6235,7 +6207,7 @@
                 <w:noProof/>
                 <w:webHidden/>
               </w:rPr>
-              <w:instrText xml:space="preserve"> PAGEREF _Toc484047797 \h </w:instrText>
+              <w:instrText xml:space="preserve"> PAGEREF _Toc484048251 \h </w:instrText>
             </w:r>
             <w:r>
               <w:rPr>
@@ -6280,12 +6252,11 @@
               <w:lang w:eastAsia="ru-RU"/>
             </w:rPr>
           </w:pPr>
-          <w:hyperlink w:anchor="_Toc484047798" w:history="1">
+          <w:hyperlink w:anchor="_Toc484048252" w:history="1">
             <w:r>
               <w:rPr>
                 <w:rStyle w:val="a5"/>
                 <w:noProof/>
-                <w:lang w:val="uk-UA"/>
               </w:rPr>
               <w:t>1.3</w:t>
             </w:r>
@@ -6302,7 +6273,6 @@
               <w:rPr>
                 <w:rStyle w:val="a5"/>
                 <w:noProof/>
-                <w:lang w:val="uk-UA"/>
               </w:rPr>
               <w:t>Керівництво розробника програми</w:t>
             </w:r>
@@ -6325,7 +6295,7 @@
                 <w:noProof/>
                 <w:webHidden/>
               </w:rPr>
-              <w:instrText xml:space="preserve"> PAGEREF _Toc484047798 \h </w:instrText>
+              <w:instrText xml:space="preserve"> PAGEREF _Toc484048252 \h </w:instrText>
             </w:r>
             <w:r>
               <w:rPr>
@@ -6370,12 +6340,11 @@
               <w:lang w:eastAsia="ru-RU"/>
             </w:rPr>
           </w:pPr>
-          <w:hyperlink w:anchor="_Toc484047799" w:history="1">
+          <w:hyperlink w:anchor="_Toc484048253" w:history="1">
             <w:r>
               <w:rPr>
                 <w:rStyle w:val="a5"/>
                 <w:noProof/>
-                <w:lang w:val="uk-UA"/>
               </w:rPr>
               <w:t>1.4</w:t>
             </w:r>
@@ -6392,7 +6361,6 @@
               <w:rPr>
                 <w:rStyle w:val="a5"/>
                 <w:noProof/>
-                <w:lang w:val="uk-UA"/>
               </w:rPr>
               <w:t>Повідомлення підчас розробки</w:t>
             </w:r>
@@ -6415,7 +6383,7 @@
                 <w:noProof/>
                 <w:webHidden/>
               </w:rPr>
-              <w:instrText xml:space="preserve"> PAGEREF _Toc484047799 \h </w:instrText>
+              <w:instrText xml:space="preserve"> PAGEREF _Toc484048253 \h </w:instrText>
             </w:r>
             <w:r>
               <w:rPr>
@@ -6460,7 +6428,7 @@
               <w:lang w:eastAsia="ru-RU"/>
             </w:rPr>
           </w:pPr>
-          <w:hyperlink w:anchor="_Toc484047800" w:history="1">
+          <w:hyperlink w:anchor="_Toc484048254" w:history="1">
             <w:r>
               <w:rPr>
                 <w:rStyle w:val="a5"/>
@@ -6503,7 +6471,7 @@
                 <w:noProof/>
                 <w:webHidden/>
               </w:rPr>
-              <w:instrText xml:space="preserve"> PAGEREF _Toc484047800 \h </w:instrText>
+              <w:instrText xml:space="preserve"> PAGEREF _Toc484048254 \h </w:instrText>
             </w:r>
             <w:r>
               <w:rPr>
@@ -6548,7 +6516,7 @@
               <w:lang w:eastAsia="ru-RU"/>
             </w:rPr>
           </w:pPr>
-          <w:hyperlink w:anchor="_Toc484047801" w:history="1">
+          <w:hyperlink w:anchor="_Toc484048255" w:history="1">
             <w:r>
               <w:rPr>
                 <w:rStyle w:val="a5"/>
@@ -6591,7 +6559,7 @@
                 <w:noProof/>
                 <w:webHidden/>
               </w:rPr>
-              <w:instrText xml:space="preserve"> PAGEREF _Toc484047801 \h </w:instrText>
+              <w:instrText xml:space="preserve"> PAGEREF _Toc484048255 \h </w:instrText>
             </w:r>
             <w:r>
               <w:rPr>
@@ -6636,7 +6604,7 @@
               <w:lang w:eastAsia="ru-RU"/>
             </w:rPr>
           </w:pPr>
-          <w:hyperlink w:anchor="_Toc484047802" w:history="1">
+          <w:hyperlink w:anchor="_Toc484048256" w:history="1">
             <w:r>
               <w:rPr>
                 <w:rStyle w:val="a5"/>
@@ -6679,7 +6647,7 @@
                 <w:noProof/>
                 <w:webHidden/>
               </w:rPr>
-              <w:instrText xml:space="preserve"> PAGEREF _Toc484047802 \h </w:instrText>
+              <w:instrText xml:space="preserve"> PAGEREF _Toc484048256 \h </w:instrText>
             </w:r>
             <w:r>
               <w:rPr>
@@ -6723,7 +6691,7 @@
               <w:lang w:eastAsia="ru-RU"/>
             </w:rPr>
           </w:pPr>
-          <w:hyperlink w:anchor="_Toc484047803" w:history="1">
+          <w:hyperlink w:anchor="_Toc484048257" w:history="1">
             <w:r>
               <w:rPr>
                 <w:rStyle w:val="a5"/>
@@ -6750,7 +6718,7 @@
                 <w:noProof/>
                 <w:webHidden/>
               </w:rPr>
-              <w:instrText xml:space="preserve"> PAGEREF _Toc484047803 \h </w:instrText>
+              <w:instrText xml:space="preserve"> PAGEREF _Toc484048257 \h </w:instrText>
             </w:r>
             <w:r>
               <w:rPr>
@@ -6795,12 +6763,11 @@
               <w:lang w:eastAsia="ru-RU"/>
             </w:rPr>
           </w:pPr>
-          <w:hyperlink w:anchor="_Toc484047804" w:history="1">
+          <w:hyperlink w:anchor="_Toc484048258" w:history="1">
             <w:r>
               <w:rPr>
                 <w:rStyle w:val="a5"/>
                 <w:noProof/>
-                <w:lang w:val="uk-UA"/>
               </w:rPr>
               <w:t>1.1</w:t>
             </w:r>
@@ -6817,7 +6784,6 @@
               <w:rPr>
                 <w:rStyle w:val="a5"/>
                 <w:noProof/>
-                <w:lang w:val="uk-UA"/>
               </w:rPr>
               <w:t>Загальні відомості</w:t>
             </w:r>
@@ -6840,7 +6806,7 @@
                 <w:noProof/>
                 <w:webHidden/>
               </w:rPr>
-              <w:instrText xml:space="preserve"> PAGEREF _Toc484047804 \h </w:instrText>
+              <w:instrText xml:space="preserve"> PAGEREF _Toc484048258 \h </w:instrText>
             </w:r>
             <w:r>
               <w:rPr>
@@ -6885,12 +6851,11 @@
               <w:lang w:eastAsia="ru-RU"/>
             </w:rPr>
           </w:pPr>
-          <w:hyperlink w:anchor="_Toc484047805" w:history="1">
+          <w:hyperlink w:anchor="_Toc484048259" w:history="1">
             <w:r>
               <w:rPr>
                 <w:rStyle w:val="a5"/>
                 <w:noProof/>
-                <w:lang w:val="uk-UA"/>
               </w:rPr>
               <w:t>1.2</w:t>
             </w:r>
@@ -6907,7 +6872,6 @@
               <w:rPr>
                 <w:rStyle w:val="a5"/>
                 <w:noProof/>
-                <w:lang w:val="uk-UA"/>
               </w:rPr>
               <w:t>Умови застосування</w:t>
             </w:r>
@@ -6930,7 +6894,7 @@
                 <w:noProof/>
                 <w:webHidden/>
               </w:rPr>
-              <w:instrText xml:space="preserve"> PAGEREF _Toc484047805 \h </w:instrText>
+              <w:instrText xml:space="preserve"> PAGEREF _Toc484048259 \h </w:instrText>
             </w:r>
             <w:r>
               <w:rPr>
@@ -6975,12 +6939,11 @@
               <w:lang w:eastAsia="ru-RU"/>
             </w:rPr>
           </w:pPr>
-          <w:hyperlink w:anchor="_Toc484047806" w:history="1">
+          <w:hyperlink w:anchor="_Toc484048260" w:history="1">
             <w:r>
               <w:rPr>
                 <w:rStyle w:val="a5"/>
                 <w:noProof/>
-                <w:lang w:val="uk-UA"/>
               </w:rPr>
               <w:t>1.3</w:t>
             </w:r>
@@ -6997,7 +6960,6 @@
               <w:rPr>
                 <w:rStyle w:val="a5"/>
                 <w:noProof/>
-                <w:lang w:val="uk-UA"/>
               </w:rPr>
               <w:t>Характеристики програми</w:t>
             </w:r>
@@ -7020,7 +6982,7 @@
                 <w:noProof/>
                 <w:webHidden/>
               </w:rPr>
-              <w:instrText xml:space="preserve"> PAGEREF _Toc484047806 \h </w:instrText>
+              <w:instrText xml:space="preserve"> PAGEREF _Toc484048260 \h </w:instrText>
             </w:r>
             <w:r>
               <w:rPr>
@@ -7065,12 +7027,11 @@
               <w:lang w:eastAsia="ru-RU"/>
             </w:rPr>
           </w:pPr>
-          <w:hyperlink w:anchor="_Toc484047807" w:history="1">
+          <w:hyperlink w:anchor="_Toc484048261" w:history="1">
             <w:r>
               <w:rPr>
                 <w:rStyle w:val="a5"/>
                 <w:noProof/>
-                <w:lang w:val="uk-UA"/>
               </w:rPr>
               <w:t>1.4</w:t>
             </w:r>
@@ -7087,7 +7048,6 @@
               <w:rPr>
                 <w:rStyle w:val="a5"/>
                 <w:noProof/>
-                <w:lang w:val="uk-UA"/>
               </w:rPr>
               <w:t>Інсталяція та видалення</w:t>
             </w:r>
@@ -7110,7 +7070,7 @@
                 <w:noProof/>
                 <w:webHidden/>
               </w:rPr>
-              <w:instrText xml:space="preserve"> PAGEREF _Toc484047807 \h </w:instrText>
+              <w:instrText xml:space="preserve"> PAGEREF _Toc484048261 \h </w:instrText>
             </w:r>
             <w:r>
               <w:rPr>
@@ -7155,12 +7115,11 @@
               <w:lang w:eastAsia="ru-RU"/>
             </w:rPr>
           </w:pPr>
-          <w:hyperlink w:anchor="_Toc484047808" w:history="1">
+          <w:hyperlink w:anchor="_Toc484048262" w:history="1">
             <w:r>
               <w:rPr>
                 <w:rStyle w:val="a5"/>
                 <w:noProof/>
-                <w:lang w:val="uk-UA"/>
               </w:rPr>
               <w:t>1.5</w:t>
             </w:r>
@@ -7177,7 +7136,6 @@
               <w:rPr>
                 <w:rStyle w:val="a5"/>
                 <w:noProof/>
-                <w:lang w:val="uk-UA"/>
               </w:rPr>
               <w:t>Послідовність дій користувача програмою</w:t>
             </w:r>
@@ -7200,7 +7158,7 @@
                 <w:noProof/>
                 <w:webHidden/>
               </w:rPr>
-              <w:instrText xml:space="preserve"> PAGEREF _Toc484047808 \h </w:instrText>
+              <w:instrText xml:space="preserve"> PAGEREF _Toc484048262 \h </w:instrText>
             </w:r>
             <w:r>
               <w:rPr>
@@ -7244,7 +7202,7 @@
               <w:lang w:eastAsia="ru-RU"/>
             </w:rPr>
           </w:pPr>
-          <w:hyperlink w:anchor="_Toc484047809" w:history="1">
+          <w:hyperlink w:anchor="_Toc484048263" w:history="1">
             <w:r>
               <w:rPr>
                 <w:rStyle w:val="a5"/>
@@ -7271,7 +7229,7 @@
                 <w:noProof/>
                 <w:webHidden/>
               </w:rPr>
-              <w:instrText xml:space="preserve"> PAGEREF _Toc484047809 \h </w:instrText>
+              <w:instrText xml:space="preserve"> PAGEREF _Toc484048263 \h </w:instrText>
             </w:r>
             <w:r>
               <w:rPr>
@@ -7315,7 +7273,7 @@
               <w:lang w:eastAsia="ru-RU"/>
             </w:rPr>
           </w:pPr>
-          <w:hyperlink w:anchor="_Toc484047810" w:history="1">
+          <w:hyperlink w:anchor="_Toc484048264" w:history="1">
             <w:r>
               <w:rPr>
                 <w:rStyle w:val="a5"/>
@@ -7342,7 +7300,7 @@
                 <w:noProof/>
                 <w:webHidden/>
               </w:rPr>
-              <w:instrText xml:space="preserve"> PAGEREF _Toc484047810 \h </w:instrText>
+              <w:instrText xml:space="preserve"> PAGEREF _Toc484048264 \h </w:instrText>
             </w:r>
             <w:r>
               <w:rPr>
@@ -7386,7 +7344,7 @@
               <w:lang w:eastAsia="ru-RU"/>
             </w:rPr>
           </w:pPr>
-          <w:hyperlink w:anchor="_Toc484047811" w:history="1">
+          <w:hyperlink w:anchor="_Toc484048265" w:history="1">
             <w:r>
               <w:rPr>
                 <w:rStyle w:val="a5"/>
@@ -7413,7 +7371,7 @@
                 <w:noProof/>
                 <w:webHidden/>
               </w:rPr>
-              <w:instrText xml:space="preserve"> PAGEREF _Toc484047811 \h </w:instrText>
+              <w:instrText xml:space="preserve"> PAGEREF _Toc484048265 \h </w:instrText>
             </w:r>
             <w:r>
               <w:rPr>
@@ -7457,7 +7415,7 @@
               <w:lang w:eastAsia="ru-RU"/>
             </w:rPr>
           </w:pPr>
-          <w:hyperlink w:anchor="_Toc484047812" w:history="1">
+          <w:hyperlink w:anchor="_Toc484048266" w:history="1">
             <w:r>
               <w:rPr>
                 <w:rStyle w:val="a5"/>
@@ -7484,7 +7442,7 @@
                 <w:noProof/>
                 <w:webHidden/>
               </w:rPr>
-              <w:instrText xml:space="preserve"> PAGEREF _Toc484047812 \h </w:instrText>
+              <w:instrText xml:space="preserve"> PAGEREF _Toc484048266 \h </w:instrText>
             </w:r>
             <w:r>
               <w:rPr>
@@ -7529,12 +7487,11 @@
               <w:lang w:eastAsia="ru-RU"/>
             </w:rPr>
           </w:pPr>
-          <w:hyperlink w:anchor="_Toc484047813" w:history="1">
+          <w:hyperlink w:anchor="_Toc484048267" w:history="1">
             <w:r>
               <w:rPr>
                 <w:rStyle w:val="a5"/>
                 <w:noProof/>
-                <w:lang w:val="en-US"/>
               </w:rPr>
               <w:t>1.1</w:t>
             </w:r>
@@ -7551,7 +7508,6 @@
               <w:rPr>
                 <w:rStyle w:val="a5"/>
                 <w:noProof/>
-                <w:lang w:val="en-US"/>
               </w:rPr>
               <w:t>BaseGameElement.cs</w:t>
             </w:r>
@@ -7574,7 +7530,7 @@
                 <w:noProof/>
                 <w:webHidden/>
               </w:rPr>
-              <w:instrText xml:space="preserve"> PAGEREF _Toc484047813 \h </w:instrText>
+              <w:instrText xml:space="preserve"> PAGEREF _Toc484048267 \h </w:instrText>
             </w:r>
             <w:r>
               <w:rPr>
@@ -7619,12 +7575,11 @@
               <w:lang w:eastAsia="ru-RU"/>
             </w:rPr>
           </w:pPr>
-          <w:hyperlink w:anchor="_Toc484047814" w:history="1">
+          <w:hyperlink w:anchor="_Toc484048268" w:history="1">
             <w:r>
               <w:rPr>
                 <w:rStyle w:val="a5"/>
                 <w:noProof/>
-                <w:lang w:val="en-US"/>
               </w:rPr>
               <w:t>1.2</w:t>
             </w:r>
@@ -7641,7 +7596,6 @@
               <w:rPr>
                 <w:rStyle w:val="a5"/>
                 <w:noProof/>
-                <w:lang w:val="en-US"/>
               </w:rPr>
               <w:t>BaseMovingGameElement.cs</w:t>
             </w:r>
@@ -7664,7 +7618,7 @@
                 <w:noProof/>
                 <w:webHidden/>
               </w:rPr>
-              <w:instrText xml:space="preserve"> PAGEREF _Toc484047814 \h </w:instrText>
+              <w:instrText xml:space="preserve"> PAGEREF _Toc484048268 \h </w:instrText>
             </w:r>
             <w:r>
               <w:rPr>
@@ -7709,12 +7663,11 @@
               <w:lang w:eastAsia="ru-RU"/>
             </w:rPr>
           </w:pPr>
-          <w:hyperlink w:anchor="_Toc484047815" w:history="1">
+          <w:hyperlink w:anchor="_Toc484048269" w:history="1">
             <w:r>
               <w:rPr>
                 <w:rStyle w:val="a5"/>
                 <w:noProof/>
-                <w:lang w:val="en-US"/>
               </w:rPr>
               <w:t>1.3</w:t>
             </w:r>
@@ -7731,7 +7684,6 @@
               <w:rPr>
                 <w:rStyle w:val="a5"/>
                 <w:noProof/>
-                <w:lang w:val="en-US"/>
               </w:rPr>
               <w:t>Brick.cs</w:t>
             </w:r>
@@ -7754,7 +7706,7 @@
                 <w:noProof/>
                 <w:webHidden/>
               </w:rPr>
-              <w:instrText xml:space="preserve"> PAGEREF _Toc484047815 \h </w:instrText>
+              <w:instrText xml:space="preserve"> PAGEREF _Toc484048269 \h </w:instrText>
             </w:r>
             <w:r>
               <w:rPr>
@@ -7799,12 +7751,11 @@
               <w:lang w:eastAsia="ru-RU"/>
             </w:rPr>
           </w:pPr>
-          <w:hyperlink w:anchor="_Toc484047816" w:history="1">
+          <w:hyperlink w:anchor="_Toc484048270" w:history="1">
             <w:r>
               <w:rPr>
                 <w:rStyle w:val="a5"/>
                 <w:noProof/>
-                <w:lang w:val="en-US"/>
               </w:rPr>
               <w:t>1.4</w:t>
             </w:r>
@@ -7821,7 +7772,6 @@
               <w:rPr>
                 <w:rStyle w:val="a5"/>
                 <w:noProof/>
-                <w:lang w:val="en-US"/>
               </w:rPr>
               <w:t>Enemy.cs</w:t>
             </w:r>
@@ -7844,7 +7794,7 @@
                 <w:noProof/>
                 <w:webHidden/>
               </w:rPr>
-              <w:instrText xml:space="preserve"> PAGEREF _Toc484047816 \h </w:instrText>
+              <w:instrText xml:space="preserve"> PAGEREF _Toc484048270 \h </w:instrText>
             </w:r>
             <w:r>
               <w:rPr>
@@ -7889,12 +7839,11 @@
               <w:lang w:eastAsia="ru-RU"/>
             </w:rPr>
           </w:pPr>
-          <w:hyperlink w:anchor="_Toc484047817" w:history="1">
+          <w:hyperlink w:anchor="_Toc484048271" w:history="1">
             <w:r>
               <w:rPr>
                 <w:rStyle w:val="a5"/>
                 <w:noProof/>
-                <w:lang w:val="en-US"/>
               </w:rPr>
               <w:t>1.5</w:t>
             </w:r>
@@ -7911,7 +7860,6 @@
               <w:rPr>
                 <w:rStyle w:val="a5"/>
                 <w:noProof/>
-                <w:lang w:val="en-US"/>
               </w:rPr>
               <w:t>User.cs</w:t>
             </w:r>
@@ -7934,7 +7882,7 @@
                 <w:noProof/>
                 <w:webHidden/>
               </w:rPr>
-              <w:instrText xml:space="preserve"> PAGEREF _Toc484047817 \h </w:instrText>
+              <w:instrText xml:space="preserve"> PAGEREF _Toc484048271 \h </w:instrText>
             </w:r>
             <w:r>
               <w:rPr>
@@ -7979,12 +7927,11 @@
               <w:lang w:eastAsia="ru-RU"/>
             </w:rPr>
           </w:pPr>
-          <w:hyperlink w:anchor="_Toc484047818" w:history="1">
+          <w:hyperlink w:anchor="_Toc484048272" w:history="1">
             <w:r>
               <w:rPr>
                 <w:rStyle w:val="a5"/>
                 <w:noProof/>
-                <w:lang w:val="en-US"/>
               </w:rPr>
               <w:t>1.6</w:t>
             </w:r>
@@ -8001,7 +7948,6 @@
               <w:rPr>
                 <w:rStyle w:val="a5"/>
                 <w:noProof/>
-                <w:lang w:val="en-US"/>
               </w:rPr>
               <w:t>FormMain.cs</w:t>
             </w:r>
@@ -8024,7 +7970,7 @@
                 <w:noProof/>
                 <w:webHidden/>
               </w:rPr>
-              <w:instrText xml:space="preserve"> PAGEREF _Toc484047818 \h </w:instrText>
+              <w:instrText xml:space="preserve"> PAGEREF _Toc484048272 \h </w:instrText>
             </w:r>
             <w:r>
               <w:rPr>
@@ -8069,12 +8015,11 @@
               <w:lang w:eastAsia="ru-RU"/>
             </w:rPr>
           </w:pPr>
-          <w:hyperlink w:anchor="_Toc484047819" w:history="1">
+          <w:hyperlink w:anchor="_Toc484048273" w:history="1">
             <w:r>
               <w:rPr>
                 <w:rStyle w:val="a5"/>
                 <w:noProof/>
-                <w:lang w:val="en-US"/>
               </w:rPr>
               <w:t>1.7</w:t>
             </w:r>
@@ -8091,7 +8036,6 @@
               <w:rPr>
                 <w:rStyle w:val="a5"/>
                 <w:noProof/>
-                <w:lang w:val="en-US"/>
               </w:rPr>
               <w:t>FormEditLevel.cs</w:t>
             </w:r>
@@ -8114,7 +8058,7 @@
                 <w:noProof/>
                 <w:webHidden/>
               </w:rPr>
-              <w:instrText xml:space="preserve"> PAGEREF _Toc484047819 \h </w:instrText>
+              <w:instrText xml:space="preserve"> PAGEREF _Toc484048273 \h </w:instrText>
             </w:r>
             <w:r>
               <w:rPr>
@@ -8159,12 +8103,11 @@
               <w:lang w:eastAsia="ru-RU"/>
             </w:rPr>
           </w:pPr>
-          <w:hyperlink w:anchor="_Toc484047820" w:history="1">
+          <w:hyperlink w:anchor="_Toc484048274" w:history="1">
             <w:r>
               <w:rPr>
                 <w:rStyle w:val="a5"/>
                 <w:noProof/>
-                <w:lang w:val="en-US"/>
               </w:rPr>
               <w:t>1.8</w:t>
             </w:r>
@@ -8181,7 +8124,6 @@
               <w:rPr>
                 <w:rStyle w:val="a5"/>
                 <w:noProof/>
-                <w:lang w:val="en-US"/>
               </w:rPr>
               <w:t>FormEditGameElement.cs</w:t>
             </w:r>
@@ -8204,7 +8146,7 @@
                 <w:noProof/>
                 <w:webHidden/>
               </w:rPr>
-              <w:instrText xml:space="preserve"> PAGEREF _Toc484047820 \h </w:instrText>
+              <w:instrText xml:space="preserve"> PAGEREF _Toc484048274 \h </w:instrText>
             </w:r>
             <w:r>
               <w:rPr>
@@ -8249,12 +8191,11 @@
               <w:lang w:eastAsia="ru-RU"/>
             </w:rPr>
           </w:pPr>
-          <w:hyperlink w:anchor="_Toc484047821" w:history="1">
+          <w:hyperlink w:anchor="_Toc484048275" w:history="1">
             <w:r>
               <w:rPr>
                 <w:rStyle w:val="a5"/>
                 <w:noProof/>
-                <w:lang w:val="en-US"/>
               </w:rPr>
               <w:t>1.9</w:t>
             </w:r>
@@ -8271,7 +8212,6 @@
               <w:rPr>
                 <w:rStyle w:val="a5"/>
                 <w:noProof/>
-                <w:lang w:val="en-US"/>
               </w:rPr>
               <w:t>FormElementsStat.cs</w:t>
             </w:r>
@@ -8294,7 +8234,7 @@
                 <w:noProof/>
                 <w:webHidden/>
               </w:rPr>
-              <w:instrText xml:space="preserve"> PAGEREF _Toc484047821 \h </w:instrText>
+              <w:instrText xml:space="preserve"> PAGEREF _Toc484048275 \h </w:instrText>
             </w:r>
             <w:r>
               <w:rPr>
@@ -8338,7 +8278,7 @@
               <w:lang w:eastAsia="ru-RU"/>
             </w:rPr>
           </w:pPr>
-          <w:hyperlink w:anchor="_Toc484047822" w:history="1">
+          <w:hyperlink w:anchor="_Toc484048276" w:history="1">
             <w:r>
               <w:rPr>
                 <w:rStyle w:val="a5"/>
@@ -8365,7 +8305,7 @@
                 <w:noProof/>
                 <w:webHidden/>
               </w:rPr>
-              <w:instrText xml:space="preserve"> PAGEREF _Toc484047822 \h </w:instrText>
+              <w:instrText xml:space="preserve"> PAGEREF _Toc484048276 \h </w:instrText>
             </w:r>
             <w:r>
               <w:rPr>
@@ -8457,7 +8397,7 @@
           <w:spacing w:val="0"/>
         </w:rPr>
       </w:pPr>
-      <w:bookmarkStart w:id="2" w:name="_Toc484047777"/>
+      <w:bookmarkStart w:id="2" w:name="_Toc484048231"/>
       <w:r>
         <w:rPr>
           <w:rStyle w:val="af"/>
@@ -8848,7 +8788,7 @@
       <w:pPr>
         <w:pStyle w:val="1"/>
       </w:pPr>
-      <w:bookmarkStart w:id="3" w:name="_Toc484047778"/>
+      <w:bookmarkStart w:id="3" w:name="_Toc484048232"/>
       <w:r>
         <w:lastRenderedPageBreak/>
         <w:t>ПОСТАНОВКА ЗАДАЧІ</w:t>
@@ -9028,7 +8968,7 @@
       <w:pPr>
         <w:pStyle w:val="1"/>
       </w:pPr>
-      <w:bookmarkStart w:id="4" w:name="_Toc484047779"/>
+      <w:bookmarkStart w:id="4" w:name="_Toc484048233"/>
       <w:r>
         <w:lastRenderedPageBreak/>
         <w:t>МАТЕМАТИЧНАЯ МОДЕЛЬ ТА СТРУКТУРА ПРОГРАМИ</w:t>
@@ -9258,7 +9198,7 @@
             <v:path o:extrusionok="f" gradientshapeok="t" o:connecttype="rect"/>
             <o:lock v:ext="edit" aspectratio="t"/>
           </v:shapetype>
-          <v:shape id="_x0000_i1026" type="#_x0000_t75" style="width:339.9pt;height:424.45pt;mso-position-horizontal-relative:text;mso-position-vertical-relative:text;mso-width-relative:page;mso-height-relative:page" wrapcoords="6561 0 6215 123 5793 399 5678 983 5678 1045 5832 1475 5832 1844 7021 1966 10129 1966 10129 2458 1036 2704 -38 2765 -38 16684 19490 16715 19452 17206 10742 17329 10052 17360 10052 19173 6561 19634 6215 19787 5793 20064 5678 20648 5678 20709 5832 21139 5832 21231 6407 21569 6561 21569 13850 21569 13965 21569 14617 21201 14617 21139 14771 20648 14694 20094 14080 19726 13888 19664 10359 19173 10359 17698 14234 17698 19797 17421 19797 15240 20104 15240 21485 14840 21562 14748 21600 14533 21600 12167 21293 11921 20948 11799 20027 11307 19797 10815 19874 7067 18723 6975 11548 6883 11510 6391 17687 6391 19375 6299 19375 3318 18607 3011 18224 2919 10397 2458 10397 1966 13428 1966 14656 1813 14617 1475 14771 983 14694 430 14080 61 13850 0 6561 0">
+          <v:shape id="_x0000_i1026" type="#_x0000_t75" style="width:340.35pt;height:424.5pt;mso-position-horizontal-relative:text;mso-position-vertical-relative:text;mso-width-relative:page;mso-height-relative:page" wrapcoords="6561 0 6215 123 5793 399 5678 983 5678 1045 5832 1475 5832 1844 7021 1966 10129 1966 10129 2458 1036 2704 -38 2765 -38 16684 19490 16715 19452 17206 10742 17329 10052 17360 10052 19173 6561 19634 6215 19787 5793 20064 5678 20648 5678 20709 5832 21139 5832 21231 6407 21569 6561 21569 13850 21569 13965 21569 14617 21201 14617 21139 14771 20648 14694 20094 14080 19726 13888 19664 10359 19173 10359 17698 14234 17698 19797 17421 19797 15240 20104 15240 21485 14840 21562 14748 21600 14533 21600 12167 21293 11921 20948 11799 20027 11307 19797 10815 19874 7067 18723 6975 11548 6883 11510 6391 17687 6391 19375 6299 19375 3318 18607 3011 18224 2919 10397 2458 10397 1966 13428 1966 14656 1813 14617 1475 14771 983 14694 430 14080 61 13850 0 6561 0">
             <v:imagedata r:id="rId10" o:title="curs_math"/>
           </v:shape>
         </w:pict>
@@ -9307,7 +9247,7 @@
       <w:pPr>
         <w:pStyle w:val="1"/>
       </w:pPr>
-      <w:bookmarkStart w:id="6" w:name="_Toc484047780"/>
+      <w:bookmarkStart w:id="6" w:name="_Toc484048234"/>
       <w:r>
         <w:lastRenderedPageBreak/>
         <w:t>ПЕРЕЛІК І ПРИЗНАЧЕННЯ РЕЖИМІВ ТА СТРУКТУРА ДІАЛОГУ</w:t>
@@ -9470,14 +9410,12 @@
         </w:rPr>
         <w:t xml:space="preserve"> (</w:t>
       </w:r>
-      <w:proofErr w:type="spellStart"/>
-      <w:r>
-        <w:rPr>
-          <w:lang w:val="uk-UA"/>
+      <w:r>
+        <w:rPr>
+          <w:lang w:val="en-US"/>
         </w:rPr>
         <w:t>Button</w:t>
       </w:r>
-      <w:proofErr w:type="spellEnd"/>
       <w:r>
         <w:rPr>
           <w:lang w:val="uk-UA"/>
@@ -10378,7 +10316,7 @@
       <w:pPr>
         <w:pStyle w:val="1"/>
       </w:pPr>
-      <w:bookmarkStart w:id="13" w:name="_Toc484047781"/>
+      <w:bookmarkStart w:id="13" w:name="_Toc484048235"/>
       <w:r>
         <w:lastRenderedPageBreak/>
         <w:t>СТРУКТУРА ДАНИХ ТА РЕСУРСІВ ПРОГРАМИ</w:t>
@@ -10439,35 +10377,21 @@
     <w:p>
       <w:pPr>
         <w:pStyle w:val="2"/>
-        <w:rPr>
-          <w:lang w:val="uk-UA"/>
-        </w:rPr>
-      </w:pPr>
-      <w:bookmarkStart w:id="14" w:name="_Toc484047782"/>
-      <w:r>
-        <w:rPr>
-          <w:lang w:val="uk-UA"/>
-        </w:rPr>
+        <w:ind w:left="1287" w:hanging="578"/>
+      </w:pPr>
+      <w:bookmarkStart w:id="14" w:name="_Toc484048236"/>
+      <w:r>
         <w:t>Клас</w:t>
       </w:r>
       <w:r>
-        <w:rPr>
-          <w:lang w:val="uk-UA"/>
-        </w:rPr>
         <w:t xml:space="preserve"> </w:t>
       </w:r>
       <w:proofErr w:type="spellStart"/>
       <w:r>
-        <w:rPr>
-          <w:lang w:val="uk-UA"/>
-        </w:rPr>
         <w:t>Level</w:t>
       </w:r>
       <w:proofErr w:type="spellEnd"/>
       <w:r>
-        <w:rPr>
-          <w:lang w:val="uk-UA"/>
-        </w:rPr>
         <w:t>.</w:t>
       </w:r>
       <w:bookmarkEnd w:id="14"/>
@@ -11133,35 +11057,21 @@
     <w:p>
       <w:pPr>
         <w:pStyle w:val="2"/>
-        <w:rPr>
-          <w:lang w:val="uk-UA"/>
-        </w:rPr>
-      </w:pPr>
-      <w:bookmarkStart w:id="18" w:name="_Toc484047783"/>
-      <w:r>
-        <w:rPr>
-          <w:lang w:val="uk-UA"/>
-        </w:rPr>
+        <w:ind w:left="1287" w:hanging="578"/>
+      </w:pPr>
+      <w:bookmarkStart w:id="18" w:name="_Toc484048237"/>
+      <w:r>
         <w:t>Кла</w:t>
       </w:r>
       <w:r>
-        <w:rPr>
-          <w:lang w:val="uk-UA"/>
-        </w:rPr>
         <w:t xml:space="preserve">с </w:t>
       </w:r>
       <w:proofErr w:type="spellStart"/>
       <w:r>
-        <w:rPr>
-          <w:lang w:val="uk-UA"/>
-        </w:rPr>
         <w:t>BaseGameElement</w:t>
       </w:r>
       <w:proofErr w:type="spellEnd"/>
       <w:r>
-        <w:rPr>
-          <w:lang w:val="uk-UA"/>
-        </w:rPr>
         <w:t>.</w:t>
       </w:r>
       <w:bookmarkEnd w:id="18"/>
@@ -11873,29 +11783,21 @@
     <w:p>
       <w:pPr>
         <w:pStyle w:val="2"/>
-        <w:rPr>
-          <w:lang w:val="uk-UA"/>
-        </w:rPr>
-      </w:pPr>
-      <w:bookmarkStart w:id="24" w:name="_Toc484047784"/>
-      <w:r>
-        <w:rPr>
-          <w:lang w:val="uk-UA"/>
-        </w:rPr>
+        <w:ind w:left="1287" w:hanging="578"/>
+      </w:pPr>
+      <w:bookmarkStart w:id="24" w:name="_Toc484048238"/>
+      <w:r>
         <w:t>Кла</w:t>
       </w:r>
       <w:r>
-        <w:rPr>
-          <w:lang w:val="uk-UA"/>
-        </w:rPr>
-        <w:t xml:space="preserve">с </w:t>
+        <w:t>с</w:t>
+      </w:r>
+      <w:r>
+        <w:t xml:space="preserve"> </w:t>
       </w:r>
       <w:bookmarkStart w:id="25" w:name="_Hlk483756935"/>
       <w:proofErr w:type="spellStart"/>
       <w:r>
-        <w:rPr>
-          <w:lang w:val="uk-UA"/>
-        </w:rPr>
         <w:t>BaseMovingGameElement</w:t>
       </w:r>
       <w:bookmarkEnd w:id="24"/>
@@ -12159,22 +12061,14 @@
     <w:p>
       <w:pPr>
         <w:pStyle w:val="2"/>
-        <w:rPr>
-          <w:lang w:val="uk-UA"/>
-        </w:rPr>
-      </w:pPr>
-      <w:bookmarkStart w:id="26" w:name="_Toc484047785"/>
-      <w:r>
-        <w:rPr>
-          <w:lang w:val="uk-UA"/>
-        </w:rPr>
+        <w:ind w:left="1287" w:hanging="578"/>
+      </w:pPr>
+      <w:bookmarkStart w:id="26" w:name="_Toc484048239"/>
+      <w:r>
         <w:t xml:space="preserve">Клас </w:t>
       </w:r>
       <w:proofErr w:type="spellStart"/>
       <w:r>
-        <w:rPr>
-          <w:lang w:val="uk-UA"/>
-        </w:rPr>
         <w:t>Brick</w:t>
       </w:r>
       <w:bookmarkEnd w:id="26"/>
@@ -12261,22 +12155,14 @@
     <w:p>
       <w:pPr>
         <w:pStyle w:val="2"/>
-        <w:rPr>
-          <w:lang w:val="uk-UA"/>
-        </w:rPr>
-      </w:pPr>
-      <w:bookmarkStart w:id="28" w:name="_Toc484047786"/>
-      <w:r>
-        <w:rPr>
-          <w:lang w:val="uk-UA"/>
-        </w:rPr>
+        <w:ind w:left="1287" w:hanging="578"/>
+      </w:pPr>
+      <w:bookmarkStart w:id="28" w:name="_Toc484048240"/>
+      <w:r>
         <w:t xml:space="preserve">Клас </w:t>
       </w:r>
       <w:proofErr w:type="spellStart"/>
       <w:r>
-        <w:rPr>
-          <w:lang w:val="uk-UA"/>
-        </w:rPr>
         <w:t>User</w:t>
       </w:r>
       <w:bookmarkEnd w:id="28"/>
@@ -12362,24 +12248,16 @@
     <w:p>
       <w:pPr>
         <w:pStyle w:val="2"/>
-        <w:rPr>
-          <w:lang w:val="uk-UA"/>
-        </w:rPr>
-      </w:pPr>
-      <w:bookmarkStart w:id="30" w:name="_Toc484047787"/>
+        <w:ind w:left="1287" w:hanging="578"/>
+      </w:pPr>
+      <w:bookmarkStart w:id="30" w:name="_Toc484048241"/>
       <w:bookmarkEnd w:id="29"/>
       <w:r>
-        <w:rPr>
-          <w:lang w:val="uk-UA"/>
-        </w:rPr>
         <w:lastRenderedPageBreak/>
         <w:t xml:space="preserve">Клас </w:t>
       </w:r>
       <w:proofErr w:type="spellStart"/>
       <w:r>
-        <w:rPr>
-          <w:lang w:val="uk-UA"/>
-        </w:rPr>
         <w:t>Enemy</w:t>
       </w:r>
       <w:bookmarkEnd w:id="30"/>
@@ -12464,15 +12342,10 @@
     <w:p>
       <w:pPr>
         <w:pStyle w:val="2"/>
-        <w:rPr>
-          <w:lang w:val="uk-UA"/>
-        </w:rPr>
-      </w:pPr>
-      <w:bookmarkStart w:id="31" w:name="_Toc484047788"/>
-      <w:r>
-        <w:rPr>
-          <w:lang w:val="uk-UA"/>
-        </w:rPr>
+        <w:ind w:left="1287" w:hanging="578"/>
+      </w:pPr>
+      <w:bookmarkStart w:id="31" w:name="_Toc484048242"/>
+      <w:r>
         <w:t>Глобальні об’єкти</w:t>
       </w:r>
       <w:bookmarkEnd w:id="31"/>
@@ -12559,7 +12432,7 @@
       <w:pPr>
         <w:pStyle w:val="1"/>
       </w:pPr>
-      <w:bookmarkStart w:id="32" w:name="_Toc484047789"/>
+      <w:bookmarkStart w:id="32" w:name="_Toc484048243"/>
       <w:r>
         <w:lastRenderedPageBreak/>
         <w:t>ОПИС ПРОГРАМИ</w:t>
@@ -12579,17 +12452,12 @@
         <w:pStyle w:val="2"/>
         <w:numPr>
           <w:ilvl w:val="1"/>
-          <w:numId w:val="30"/>
+          <w:numId w:val="34"/>
         </w:numPr>
-        <w:rPr>
-          <w:lang w:val="uk-UA"/>
-        </w:rPr>
-      </w:pPr>
-      <w:bookmarkStart w:id="33" w:name="_Toc484047790"/>
-      <w:r>
-        <w:rPr>
-          <w:lang w:val="uk-UA"/>
-        </w:rPr>
+        <w:ind w:left="1287" w:hanging="578"/>
+      </w:pPr>
+      <w:bookmarkStart w:id="33" w:name="_Toc484048244"/>
+      <w:r>
         <w:t>Модульна структура</w:t>
       </w:r>
       <w:bookmarkEnd w:id="33"/>
@@ -12682,7 +12550,7 @@
           <w:lang w:val="uk-UA"/>
         </w:rPr>
         <w:pict>
-          <v:shape id="_x0000_i1032" type="#_x0000_t75" style="width:467.15pt;height:153.2pt">
+          <v:shape id="_x0000_i1032" type="#_x0000_t75" style="width:467.55pt;height:153.35pt">
             <v:imagedata r:id="rId11" o:title="curs_comp"/>
           </v:shape>
         </w:pict>
@@ -12736,15 +12604,10 @@
     <w:p>
       <w:pPr>
         <w:pStyle w:val="2"/>
-        <w:rPr>
-          <w:lang w:val="uk-UA"/>
-        </w:rPr>
-      </w:pPr>
-      <w:bookmarkStart w:id="34" w:name="_Toc484047791"/>
-      <w:r>
-        <w:rPr>
-          <w:lang w:val="uk-UA"/>
-        </w:rPr>
+        <w:ind w:left="1287" w:hanging="578"/>
+      </w:pPr>
+      <w:bookmarkStart w:id="34" w:name="_Toc484048245"/>
+      <w:r>
         <w:t>Виклик і завантаження</w:t>
       </w:r>
       <w:bookmarkEnd w:id="34"/>
@@ -12871,15 +12734,10 @@
     <w:p>
       <w:pPr>
         <w:pStyle w:val="2"/>
-        <w:rPr>
-          <w:lang w:val="uk-UA"/>
-        </w:rPr>
-      </w:pPr>
-      <w:bookmarkStart w:id="35" w:name="_Toc484047792"/>
-      <w:r>
-        <w:rPr>
-          <w:lang w:val="uk-UA"/>
-        </w:rPr>
+        <w:ind w:left="1287" w:hanging="578"/>
+      </w:pPr>
+      <w:bookmarkStart w:id="35" w:name="_Toc484048246"/>
+      <w:r>
         <w:t>Вхідні дані</w:t>
       </w:r>
       <w:bookmarkEnd w:id="35"/>
@@ -12936,15 +12794,10 @@
     <w:p>
       <w:pPr>
         <w:pStyle w:val="2"/>
-        <w:rPr>
-          <w:lang w:val="uk-UA"/>
-        </w:rPr>
-      </w:pPr>
-      <w:bookmarkStart w:id="36" w:name="_Toc484047793"/>
-      <w:r>
-        <w:rPr>
-          <w:lang w:val="uk-UA"/>
-        </w:rPr>
+        <w:ind w:left="1287" w:hanging="578"/>
+      </w:pPr>
+      <w:bookmarkStart w:id="36" w:name="_Toc484048247"/>
+      <w:r>
         <w:t>Вихідні дані</w:t>
       </w:r>
       <w:bookmarkEnd w:id="36"/>
@@ -13387,15 +13240,10 @@
     <w:p>
       <w:pPr>
         <w:pStyle w:val="2"/>
-        <w:rPr>
-          <w:lang w:val="uk-UA"/>
-        </w:rPr>
-      </w:pPr>
-      <w:bookmarkStart w:id="37" w:name="_Toc484047794"/>
-      <w:r>
-        <w:rPr>
-          <w:lang w:val="uk-UA"/>
-        </w:rPr>
+        <w:ind w:left="1287" w:hanging="578"/>
+      </w:pPr>
+      <w:bookmarkStart w:id="37" w:name="_Toc484048248"/>
+      <w:r>
         <w:t>Повідомлення</w:t>
       </w:r>
       <w:bookmarkEnd w:id="37"/>
@@ -13675,7 +13523,7 @@
       <w:pPr>
         <w:pStyle w:val="1"/>
       </w:pPr>
-      <w:bookmarkStart w:id="38" w:name="_Toc484047795"/>
+      <w:bookmarkStart w:id="38" w:name="_Toc484048249"/>
       <w:r>
         <w:lastRenderedPageBreak/>
         <w:t>ІНСТРУКЦІЯ ПРОГРАМІСТА</w:t>
@@ -13696,19 +13544,13 @@
         <w:pStyle w:val="2"/>
         <w:numPr>
           <w:ilvl w:val="1"/>
-          <w:numId w:val="24"/>
+          <w:numId w:val="32"/>
         </w:numPr>
-        <w:ind w:left="1276" w:hanging="567"/>
-        <w:rPr>
-          <w:lang w:val="uk-UA"/>
-        </w:rPr>
+        <w:ind w:left="1287" w:hanging="578"/>
       </w:pPr>
       <w:bookmarkStart w:id="39" w:name="_Hlk483955507"/>
-      <w:bookmarkStart w:id="40" w:name="_Toc484047796"/>
-      <w:r>
-        <w:rPr>
-          <w:lang w:val="uk-UA"/>
-        </w:rPr>
+      <w:bookmarkStart w:id="40" w:name="_Toc484048250"/>
+      <w:r>
         <w:t>Загальні відомості</w:t>
       </w:r>
       <w:bookmarkEnd w:id="40"/>
@@ -13821,16 +13663,11 @@
     <w:p>
       <w:pPr>
         <w:pStyle w:val="2"/>
-        <w:rPr>
-          <w:lang w:val="uk-UA"/>
-        </w:rPr>
-      </w:pPr>
-      <w:bookmarkStart w:id="41" w:name="_Toc484047797"/>
+        <w:ind w:left="1287" w:hanging="578"/>
+      </w:pPr>
+      <w:bookmarkStart w:id="41" w:name="_Toc484048251"/>
       <w:bookmarkEnd w:id="39"/>
       <w:r>
-        <w:rPr>
-          <w:lang w:val="uk-UA"/>
-        </w:rPr>
         <w:t>Умови проектування програми</w:t>
       </w:r>
       <w:bookmarkEnd w:id="41"/>
@@ -14270,15 +14107,10 @@
     <w:p>
       <w:pPr>
         <w:pStyle w:val="2"/>
-        <w:rPr>
-          <w:lang w:val="uk-UA"/>
-        </w:rPr>
-      </w:pPr>
-      <w:bookmarkStart w:id="42" w:name="_Toc484047798"/>
-      <w:r>
-        <w:rPr>
-          <w:lang w:val="uk-UA"/>
-        </w:rPr>
+        <w:ind w:left="1287" w:hanging="578"/>
+      </w:pPr>
+      <w:bookmarkStart w:id="42" w:name="_Toc484048252"/>
+      <w:r>
         <w:t>Керівництво розробника програми</w:t>
       </w:r>
       <w:bookmarkEnd w:id="42"/>
@@ -15320,15 +15152,10 @@
     <w:p>
       <w:pPr>
         <w:pStyle w:val="2"/>
-        <w:rPr>
-          <w:lang w:val="uk-UA"/>
-        </w:rPr>
-      </w:pPr>
-      <w:bookmarkStart w:id="43" w:name="_Toc484047799"/>
-      <w:r>
-        <w:rPr>
-          <w:lang w:val="uk-UA"/>
-        </w:rPr>
+        <w:ind w:left="1287" w:hanging="578"/>
+      </w:pPr>
+      <w:bookmarkStart w:id="43" w:name="_Toc484048253"/>
+      <w:r>
         <w:lastRenderedPageBreak/>
         <w:t>Повідомлення підчас розробки</w:t>
       </w:r>
@@ -15337,11 +15164,12 @@
     <w:p>
       <w:pPr>
         <w:pStyle w:val="3"/>
-      </w:pPr>
-      <w:r>
-        <w:tab/>
-      </w:r>
-      <w:bookmarkStart w:id="44" w:name="_Toc484047800"/>
+        <w:ind w:left="1429"/>
+      </w:pPr>
+      <w:r>
+        <w:tab/>
+      </w:r>
+      <w:bookmarkStart w:id="44" w:name="_Toc484048254"/>
       <w:r>
         <w:t xml:space="preserve">Група </w:t>
       </w:r>
@@ -15362,12 +15190,14 @@
         </w:numPr>
         <w:spacing w:line="360" w:lineRule="auto"/>
         <w:rPr>
+          <w:i/>
           <w:lang w:val="en-US"/>
         </w:rPr>
       </w:pPr>
       <w:proofErr w:type="gramStart"/>
       <w:r>
         <w:rPr>
+          <w:i/>
           <w:lang w:val="en-US"/>
         </w:rPr>
         <w:t>error</w:t>
@@ -15375,6 +15205,7 @@
       <w:proofErr w:type="gramEnd"/>
       <w:r>
         <w:rPr>
+          <w:i/>
           <w:lang w:val="en-US"/>
         </w:rPr>
         <w:t xml:space="preserve"> CS0246: The type or namespace name '</w:t>
@@ -15382,6 +15213,7 @@
       <w:proofErr w:type="spellStart"/>
       <w:r>
         <w:rPr>
+          <w:i/>
           <w:lang w:val="en-US"/>
         </w:rPr>
         <w:t>DataContractAttribute</w:t>
@@ -15389,6 +15221,7 @@
       <w:proofErr w:type="spellEnd"/>
       <w:r>
         <w:rPr>
+          <w:i/>
           <w:lang w:val="en-US"/>
         </w:rPr>
         <w:t>' could not be found (are you missing a using directive or an assembly reference?)</w:t>
@@ -15403,12 +15236,14 @@
         </w:numPr>
         <w:spacing w:line="360" w:lineRule="auto"/>
         <w:rPr>
+          <w:i/>
           <w:lang w:val="en-US"/>
         </w:rPr>
       </w:pPr>
       <w:proofErr w:type="gramStart"/>
       <w:r>
         <w:rPr>
+          <w:i/>
           <w:lang w:val="en-US"/>
         </w:rPr>
         <w:t>error</w:t>
@@ -15416,6 +15251,7 @@
       <w:proofErr w:type="gramEnd"/>
       <w:r>
         <w:rPr>
+          <w:i/>
           <w:lang w:val="en-US"/>
         </w:rPr>
         <w:t xml:space="preserve"> CS0246: The type or namespace name '</w:t>
@@ -15423,6 +15259,7 @@
       <w:proofErr w:type="spellStart"/>
       <w:r>
         <w:rPr>
+          <w:i/>
           <w:lang w:val="en-US"/>
         </w:rPr>
         <w:t>DataContract</w:t>
@@ -15430,6 +15267,7 @@
       <w:proofErr w:type="spellEnd"/>
       <w:r>
         <w:rPr>
+          <w:i/>
           <w:lang w:val="en-US"/>
         </w:rPr>
         <w:t>' could not be found (are you missing a using directive or an assembly reference?)</w:t>
@@ -15444,12 +15282,14 @@
         </w:numPr>
         <w:spacing w:line="360" w:lineRule="auto"/>
         <w:rPr>
+          <w:i/>
           <w:lang w:val="en-US"/>
         </w:rPr>
       </w:pPr>
       <w:proofErr w:type="gramStart"/>
       <w:r>
         <w:rPr>
+          <w:i/>
           <w:lang w:val="en-US"/>
         </w:rPr>
         <w:t>error</w:t>
@@ -15457,6 +15297,7 @@
       <w:proofErr w:type="gramEnd"/>
       <w:r>
         <w:rPr>
+          <w:i/>
           <w:lang w:val="en-US"/>
         </w:rPr>
         <w:t xml:space="preserve"> CS0246: The type or namespace name '</w:t>
@@ -15464,6 +15305,7 @@
       <w:proofErr w:type="spellStart"/>
       <w:r>
         <w:rPr>
+          <w:i/>
           <w:lang w:val="en-US"/>
         </w:rPr>
         <w:t>KnownTypeAttribute</w:t>
@@ -15471,6 +15313,7 @@
       <w:proofErr w:type="spellEnd"/>
       <w:r>
         <w:rPr>
+          <w:i/>
           <w:lang w:val="en-US"/>
         </w:rPr>
         <w:t>' could not be found (are you missing a using directive or an assembly reference?)</w:t>
@@ -15485,12 +15328,14 @@
         </w:numPr>
         <w:spacing w:line="360" w:lineRule="auto"/>
         <w:rPr>
+          <w:i/>
           <w:lang w:val="uk-UA"/>
         </w:rPr>
       </w:pPr>
       <w:proofErr w:type="gramStart"/>
       <w:r>
         <w:rPr>
+          <w:i/>
           <w:lang w:val="en-US"/>
         </w:rPr>
         <w:t>error</w:t>
@@ -15498,6 +15343,7 @@
       <w:proofErr w:type="gramEnd"/>
       <w:r>
         <w:rPr>
+          <w:i/>
           <w:lang w:val="en-US"/>
         </w:rPr>
         <w:t xml:space="preserve"> CS0246: The type or namespace name '</w:t>
@@ -15505,6 +15351,7 @@
       <w:proofErr w:type="spellStart"/>
       <w:r>
         <w:rPr>
+          <w:i/>
           <w:lang w:val="en-US"/>
         </w:rPr>
         <w:t>KnownType</w:t>
@@ -15512,6 +15359,7 @@
       <w:proofErr w:type="spellEnd"/>
       <w:r>
         <w:rPr>
+          <w:i/>
           <w:lang w:val="en-US"/>
         </w:rPr>
         <w:t>' could not be found (are you missing a using directive or an assembly reference?)</w:t>
@@ -15589,20 +15437,13 @@
     </w:p>
     <w:p>
       <w:pPr>
-        <w:spacing w:line="360" w:lineRule="auto"/>
-        <w:rPr>
-          <w:lang w:val="uk-UA"/>
-        </w:rPr>
-      </w:pPr>
-    </w:p>
-    <w:p>
-      <w:pPr>
         <w:pStyle w:val="3"/>
-      </w:pPr>
-      <w:r>
-        <w:tab/>
-      </w:r>
-      <w:bookmarkStart w:id="45" w:name="_Toc484047801"/>
+        <w:ind w:left="1429"/>
+      </w:pPr>
+      <w:r>
+        <w:tab/>
+      </w:r>
+      <w:bookmarkStart w:id="45" w:name="_Toc484048255"/>
       <w:r>
         <w:t>Повідомлення</w:t>
       </w:r>
@@ -15623,11 +15464,13 @@
         </w:numPr>
         <w:spacing w:line="360" w:lineRule="auto"/>
         <w:rPr>
-          <w:lang w:val="uk-UA"/>
-        </w:rPr>
-      </w:pPr>
-      <w:r>
-        <w:rPr>
+          <w:i/>
+          <w:lang w:val="uk-UA"/>
+        </w:rPr>
+      </w:pPr>
+      <w:r>
+        <w:rPr>
+          <w:i/>
           <w:lang w:val="en-US"/>
         </w:rPr>
         <w:t>'Type 'Makiyan_cursovaya_sem2.Data.Brick' with data contract name 'Brick</w:t>
@@ -15635,6 +15478,7 @@
       <w:proofErr w:type="gramStart"/>
       <w:r>
         <w:rPr>
+          <w:i/>
           <w:lang w:val="en-US"/>
         </w:rPr>
         <w:t>:http</w:t>
@@ -15642,6 +15486,7 @@
       <w:proofErr w:type="gramEnd"/>
       <w:r>
         <w:rPr>
+          <w:i/>
           <w:lang w:val="en-US"/>
         </w:rPr>
         <w:t xml:space="preserve">://schemas.datacontract.org/2004/07/Makiyan_cursovaya_sem2.Data' is not expected. Consider using a </w:t>
@@ -15649,6 +15494,7 @@
       <w:proofErr w:type="spellStart"/>
       <w:r>
         <w:rPr>
+          <w:i/>
           <w:lang w:val="en-US"/>
         </w:rPr>
         <w:t>DataContractResolver</w:t>
@@ -15656,6 +15502,7 @@
       <w:proofErr w:type="spellEnd"/>
       <w:r>
         <w:rPr>
+          <w:i/>
           <w:lang w:val="en-US"/>
         </w:rPr>
         <w:t xml:space="preserve"> if you are using </w:t>
@@ -15663,6 +15510,7 @@
       <w:proofErr w:type="spellStart"/>
       <w:r>
         <w:rPr>
+          <w:i/>
           <w:lang w:val="en-US"/>
         </w:rPr>
         <w:t>DataContractSerializer</w:t>
@@ -15670,6 +15518,7 @@
       <w:proofErr w:type="spellEnd"/>
       <w:r>
         <w:rPr>
+          <w:i/>
           <w:lang w:val="en-US"/>
         </w:rPr>
         <w:t xml:space="preserve"> or add any types not known statically to the list of known types - for example, by using the </w:t>
@@ -15677,6 +15526,7 @@
       <w:proofErr w:type="spellStart"/>
       <w:r>
         <w:rPr>
+          <w:i/>
           <w:lang w:val="en-US"/>
         </w:rPr>
         <w:t>KnownTypeAttribute</w:t>
@@ -15684,6 +15534,7 @@
       <w:proofErr w:type="spellEnd"/>
       <w:r>
         <w:rPr>
+          <w:i/>
           <w:lang w:val="en-US"/>
         </w:rPr>
         <w:t xml:space="preserve"> attribute or by adding them to the list of known types passed to the </w:t>
@@ -15691,6 +15542,7 @@
       <w:proofErr w:type="spellStart"/>
       <w:r>
         <w:rPr>
+          <w:i/>
           <w:lang w:val="en-US"/>
         </w:rPr>
         <w:t>serializer</w:t>
@@ -15698,6 +15550,7 @@
       <w:proofErr w:type="spellEnd"/>
       <w:r>
         <w:rPr>
+          <w:i/>
           <w:lang w:val="en-US"/>
         </w:rPr>
         <w:t>.'</w:t>
@@ -16032,67 +15885,68 @@
           <w:rFonts w:ascii="Consolas" w:hAnsi="Consolas"/>
           <w:lang w:val="uk-UA"/>
         </w:rPr>
+        <w:tab/>
+        <w:t>[</w:t>
+      </w:r>
+      <w:proofErr w:type="spellStart"/>
+      <w:r>
+        <w:rPr>
+          <w:rFonts w:ascii="Consolas" w:hAnsi="Consolas"/>
+          <w:lang w:val="uk-UA"/>
+        </w:rPr>
+        <w:t>KnownType</w:t>
+      </w:r>
+      <w:proofErr w:type="spellEnd"/>
+      <w:r>
+        <w:rPr>
+          <w:rFonts w:ascii="Consolas" w:hAnsi="Consolas"/>
+          <w:lang w:val="uk-UA"/>
+        </w:rPr>
+        <w:t>(</w:t>
+      </w:r>
+      <w:proofErr w:type="spellStart"/>
+      <w:r>
+        <w:rPr>
+          <w:rFonts w:ascii="Consolas" w:hAnsi="Consolas"/>
+          <w:lang w:val="uk-UA"/>
+        </w:rPr>
+        <w:t>typeof</w:t>
+      </w:r>
+      <w:proofErr w:type="spellEnd"/>
+      <w:r>
+        <w:rPr>
+          <w:rFonts w:ascii="Consolas" w:hAnsi="Consolas"/>
+          <w:lang w:val="uk-UA"/>
+        </w:rPr>
+        <w:t>(</w:t>
+      </w:r>
+      <w:proofErr w:type="spellStart"/>
+      <w:r>
+        <w:rPr>
+          <w:rFonts w:ascii="Consolas" w:hAnsi="Consolas"/>
+          <w:lang w:val="uk-UA"/>
+        </w:rPr>
+        <w:t>User</w:t>
+      </w:r>
+      <w:proofErr w:type="spellEnd"/>
+      <w:r>
+        <w:rPr>
+          <w:rFonts w:ascii="Consolas" w:hAnsi="Consolas"/>
+          <w:lang w:val="uk-UA"/>
+        </w:rPr>
+        <w:t>))]</w:t>
+      </w:r>
+    </w:p>
+    <w:p>
+      <w:pPr>
+        <w:pStyle w:val="3"/>
+        <w:ind w:left="1429"/>
+      </w:pPr>
+      <w:r>
         <w:lastRenderedPageBreak/>
         <w:tab/>
-        <w:t>[</w:t>
-      </w:r>
-      <w:proofErr w:type="spellStart"/>
-      <w:r>
-        <w:rPr>
-          <w:rFonts w:ascii="Consolas" w:hAnsi="Consolas"/>
-          <w:lang w:val="uk-UA"/>
-        </w:rPr>
-        <w:t>KnownType</w:t>
-      </w:r>
-      <w:proofErr w:type="spellEnd"/>
-      <w:r>
-        <w:rPr>
-          <w:rFonts w:ascii="Consolas" w:hAnsi="Consolas"/>
-          <w:lang w:val="uk-UA"/>
-        </w:rPr>
-        <w:t>(</w:t>
-      </w:r>
-      <w:proofErr w:type="spellStart"/>
-      <w:r>
-        <w:rPr>
-          <w:rFonts w:ascii="Consolas" w:hAnsi="Consolas"/>
-          <w:lang w:val="uk-UA"/>
-        </w:rPr>
-        <w:t>typeof</w:t>
-      </w:r>
-      <w:proofErr w:type="spellEnd"/>
-      <w:r>
-        <w:rPr>
-          <w:rFonts w:ascii="Consolas" w:hAnsi="Consolas"/>
-          <w:lang w:val="uk-UA"/>
-        </w:rPr>
-        <w:t>(</w:t>
-      </w:r>
-      <w:proofErr w:type="spellStart"/>
-      <w:r>
-        <w:rPr>
-          <w:rFonts w:ascii="Consolas" w:hAnsi="Consolas"/>
-          <w:lang w:val="uk-UA"/>
-        </w:rPr>
-        <w:t>User</w:t>
-      </w:r>
-      <w:proofErr w:type="spellEnd"/>
-      <w:r>
-        <w:rPr>
-          <w:rFonts w:ascii="Consolas" w:hAnsi="Consolas"/>
-          <w:lang w:val="uk-UA"/>
-        </w:rPr>
-        <w:t>))]</w:t>
-      </w:r>
-    </w:p>
-    <w:p>
-      <w:pPr>
-        <w:pStyle w:val="3"/>
-      </w:pPr>
-      <w:r>
-        <w:tab/>
-      </w:r>
-      <w:bookmarkStart w:id="47" w:name="_Toc484047802"/>
+      </w:r>
+      <w:bookmarkStart w:id="47" w:name="_Toc484048256"/>
       <w:proofErr w:type="spellStart"/>
       <w:r>
         <w:t>Повідомення</w:t>
@@ -16111,11 +15965,13 @@
         </w:numPr>
         <w:spacing w:line="360" w:lineRule="auto"/>
         <w:rPr>
-          <w:lang w:val="en-US"/>
-        </w:rPr>
-      </w:pPr>
-      <w:r>
-        <w:rPr>
+          <w:i/>
+          <w:lang w:val="en-US"/>
+        </w:rPr>
+      </w:pPr>
+      <w:r>
+        <w:rPr>
+          <w:i/>
           <w:lang w:val="en-US"/>
         </w:rPr>
         <w:t>Error 1 Inconsistent accessibility: return type SOME_TYPE_1  is less accessible than method SOME_METHOD_2 </w:t>
@@ -16172,7 +16028,7 @@
       <w:pPr>
         <w:pStyle w:val="1"/>
       </w:pPr>
-      <w:bookmarkStart w:id="48" w:name="_Toc484047803"/>
+      <w:bookmarkStart w:id="48" w:name="_Toc484048257"/>
       <w:r>
         <w:lastRenderedPageBreak/>
         <w:t>КЕРІВНИЦТВО КОРИСТУВАЧА</w:t>
@@ -16191,18 +16047,12 @@
         <w:pStyle w:val="2"/>
         <w:numPr>
           <w:ilvl w:val="1"/>
-          <w:numId w:val="25"/>
+          <w:numId w:val="33"/>
         </w:numPr>
-        <w:ind w:left="1276" w:hanging="567"/>
-        <w:rPr>
-          <w:lang w:val="uk-UA"/>
-        </w:rPr>
-      </w:pPr>
-      <w:bookmarkStart w:id="49" w:name="_Toc484047804"/>
-      <w:r>
-        <w:rPr>
-          <w:lang w:val="uk-UA"/>
-        </w:rPr>
+        <w:ind w:left="1287" w:hanging="578"/>
+      </w:pPr>
+      <w:bookmarkStart w:id="49" w:name="_Toc484048258"/>
+      <w:r>
         <w:t>Загальні відомості</w:t>
       </w:r>
       <w:bookmarkEnd w:id="49"/>
@@ -16273,15 +16123,10 @@
     <w:p>
       <w:pPr>
         <w:pStyle w:val="2"/>
-        <w:rPr>
-          <w:lang w:val="uk-UA"/>
-        </w:rPr>
-      </w:pPr>
-      <w:bookmarkStart w:id="50" w:name="_Toc484047805"/>
-      <w:r>
-        <w:rPr>
-          <w:lang w:val="uk-UA"/>
-        </w:rPr>
+        <w:ind w:left="1287" w:hanging="578"/>
+      </w:pPr>
+      <w:bookmarkStart w:id="50" w:name="_Toc484048259"/>
+      <w:r>
         <w:t>Умови застосування</w:t>
       </w:r>
       <w:bookmarkEnd w:id="50"/>
@@ -16393,15 +16238,10 @@
     <w:p>
       <w:pPr>
         <w:pStyle w:val="2"/>
-        <w:rPr>
-          <w:lang w:val="uk-UA"/>
-        </w:rPr>
-      </w:pPr>
-      <w:bookmarkStart w:id="51" w:name="_Toc484047806"/>
-      <w:r>
-        <w:rPr>
-          <w:lang w:val="uk-UA"/>
-        </w:rPr>
+        <w:ind w:left="1287" w:hanging="578"/>
+      </w:pPr>
+      <w:bookmarkStart w:id="51" w:name="_Toc484048260"/>
+      <w:r>
         <w:t>Характеристики програми</w:t>
       </w:r>
       <w:bookmarkEnd w:id="51"/>
@@ -16457,15 +16297,10 @@
     <w:p>
       <w:pPr>
         <w:pStyle w:val="2"/>
-        <w:rPr>
-          <w:lang w:val="uk-UA"/>
-        </w:rPr>
-      </w:pPr>
-      <w:bookmarkStart w:id="52" w:name="_Toc484047807"/>
-      <w:r>
-        <w:rPr>
-          <w:lang w:val="uk-UA"/>
-        </w:rPr>
+        <w:ind w:left="1287" w:hanging="578"/>
+      </w:pPr>
+      <w:bookmarkStart w:id="52" w:name="_Toc484048261"/>
+      <w:r>
         <w:t>Інсталяція та видалення</w:t>
       </w:r>
       <w:bookmarkEnd w:id="52"/>
@@ -16501,27 +16336,16 @@
     <w:p>
       <w:pPr>
         <w:pStyle w:val="2"/>
-        <w:rPr>
-          <w:lang w:val="uk-UA"/>
-        </w:rPr>
-      </w:pPr>
-      <w:bookmarkStart w:id="53" w:name="_Toc484047808"/>
-      <w:r>
-        <w:rPr>
-          <w:lang w:val="uk-UA"/>
-        </w:rPr>
+        <w:ind w:left="1287" w:hanging="578"/>
+      </w:pPr>
+      <w:bookmarkStart w:id="53" w:name="_Toc484048262"/>
+      <w:r>
         <w:t>Послідовність</w:t>
       </w:r>
       <w:r>
-        <w:rPr>
-          <w:lang w:val="uk-UA"/>
-        </w:rPr>
         <w:t xml:space="preserve"> дій користувача </w:t>
       </w:r>
       <w:r>
-        <w:rPr>
-          <w:lang w:val="uk-UA"/>
-        </w:rPr>
         <w:t>програмою</w:t>
       </w:r>
       <w:bookmarkEnd w:id="53"/>
@@ -16723,7 +16547,7 @@
         </w:rPr>
         <w:lastRenderedPageBreak/>
         <w:pict>
-          <v:shape id="_x0000_i1025" type="#_x0000_t75" style="width:344.1pt;height:308.1pt">
+          <v:shape id="_x0000_i1025" type="#_x0000_t75" style="width:344.1pt;height:308.55pt">
             <v:imagedata r:id="rId12" o:title="cur_win_main"/>
           </v:shape>
         </w:pict>
@@ -16995,7 +16819,7 @@
         </w:rPr>
         <w:lastRenderedPageBreak/>
         <w:pict>
-          <v:shape id="_x0000_i1031" type="#_x0000_t75" style="width:467.15pt;height:243.65pt">
+          <v:shape id="_x0000_i1031" type="#_x0000_t75" style="width:467.55pt;height:244.05pt">
             <v:imagedata r:id="rId13" o:title="cur_win_level"/>
           </v:shape>
         </w:pict>
@@ -17148,7 +16972,7 @@
         </w:rPr>
         <w:lastRenderedPageBreak/>
         <w:pict>
-          <v:shape id="_x0000_i1029" type="#_x0000_t75" style="width:366.7pt;height:237.75pt">
+          <v:shape id="_x0000_i1029" type="#_x0000_t75" style="width:366.55pt;height:237.5pt">
             <v:imagedata r:id="rId14" o:title="cur_win_element"/>
           </v:shape>
         </w:pict>
@@ -17257,7 +17081,7 @@
           <w:lang w:val="uk-UA"/>
         </w:rPr>
         <w:pict>
-          <v:shape id="_x0000_i1028" type="#_x0000_t75" style="width:264.55pt;height:260.35pt">
+          <v:shape id="_x0000_i1028" type="#_x0000_t75" style="width:264.6pt;height:259.95pt">
             <v:imagedata r:id="rId15" o:title="cur_win_stat"/>
           </v:shape>
         </w:pict>
@@ -17363,7 +17187,7 @@
           <w:lang w:val="uk-UA"/>
         </w:rPr>
         <w:pict>
-          <v:shape id="_x0000_i1027" type="#_x0000_t75" style="width:205.1pt;height:140.65pt;mso-position-horizontal:absolute;mso-position-horizontal-relative:text;mso-position-vertical:absolute;mso-position-vertical-relative:text;mso-width-relative:page;mso-height-relative:page">
+          <v:shape id="_x0000_i1027" type="#_x0000_t75" style="width:204.8pt;height:140.25pt;mso-position-horizontal:absolute;mso-position-horizontal-relative:text;mso-position-vertical:absolute;mso-position-vertical-relative:text;mso-width-relative:page;mso-height-relative:page">
             <v:imagedata r:id="rId16" o:title="cur_win_messge_1"/>
           </v:shape>
         </w:pict>
@@ -17462,7 +17286,7 @@
           <w:lang w:val="uk-UA"/>
         </w:rPr>
         <w:pict>
-          <v:shape id="_x0000_i1030" type="#_x0000_t75" style="width:262.05pt;height:126.4pt">
+          <v:shape id="_x0000_i1030" type="#_x0000_t75" style="width:261.8pt;height:127.15pt">
             <v:imagedata r:id="rId17" o:title="cur_win_messge_2"/>
           </v:shape>
         </w:pict>
@@ -17510,7 +17334,7 @@
       <w:pPr>
         <w:pStyle w:val="1"/>
       </w:pPr>
-      <w:bookmarkStart w:id="56" w:name="_Toc484047809"/>
+      <w:bookmarkStart w:id="56" w:name="_Toc484048263"/>
       <w:r>
         <w:lastRenderedPageBreak/>
         <w:t>ВИСНОВКИ</w:t>
@@ -17727,7 +17551,7 @@
       <w:pPr>
         <w:pStyle w:val="1"/>
       </w:pPr>
-      <w:bookmarkStart w:id="57" w:name="_Toc484047810"/>
+      <w:bookmarkStart w:id="57" w:name="_Toc484048264"/>
       <w:r>
         <w:lastRenderedPageBreak/>
         <w:t>СПИСОК ВИКОРИСТОВАНОЇ ЛІТЕРАТУРИ</w:t>
@@ -18402,7 +18226,7 @@
           <w:lang w:val="ru-RU"/>
         </w:rPr>
       </w:pPr>
-      <w:bookmarkStart w:id="58" w:name="_Toc484047811"/>
+      <w:bookmarkStart w:id="58" w:name="_Toc484048265"/>
       <w:r>
         <w:rPr>
           <w:lang w:val="ru-RU"/>
@@ -18423,7 +18247,7 @@
       <w:pPr>
         <w:pStyle w:val="1"/>
       </w:pPr>
-      <w:bookmarkStart w:id="59" w:name="_Toc484047812"/>
+      <w:bookmarkStart w:id="59" w:name="_Toc484048266"/>
       <w:r>
         <w:t>ТЕКСТ ПРОГРАМИ</w:t>
       </w:r>
@@ -18444,32 +18268,20 @@
         <w:pStyle w:val="2"/>
         <w:numPr>
           <w:ilvl w:val="1"/>
-          <w:numId w:val="27"/>
+          <w:numId w:val="31"/>
         </w:numPr>
-        <w:ind w:left="1276" w:hanging="567"/>
-        <w:rPr>
-          <w:lang w:val="en-US"/>
-        </w:rPr>
+        <w:ind w:left="1287" w:hanging="578"/>
       </w:pPr>
       <w:bookmarkStart w:id="60" w:name="_Hlk484046534"/>
       <w:r>
-        <w:rPr>
-          <w:lang w:val="en-US"/>
-        </w:rPr>
-        <w:tab/>
-      </w:r>
-      <w:bookmarkStart w:id="61" w:name="_Toc484047813"/>
-      <w:proofErr w:type="spellStart"/>
-      <w:r>
-        <w:rPr>
-          <w:lang w:val="en-US"/>
-        </w:rPr>
+        <w:tab/>
+      </w:r>
+      <w:bookmarkStart w:id="61" w:name="_Toc484048267"/>
+      <w:proofErr w:type="spellStart"/>
+      <w:r>
         <w:t>BaseGameElement</w:t>
       </w:r>
       <w:r>
-        <w:rPr>
-          <w:lang w:val="en-US"/>
-        </w:rPr>
         <w:t>.cs</w:t>
       </w:r>
       <w:bookmarkEnd w:id="61"/>
@@ -18489,47 +18301,30 @@
           <w:color w:val="000000" w:themeColor="text1"/>
           <w:sz w:val="19"/>
           <w:szCs w:val="19"/>
-        </w:rPr>
-      </w:pPr>
-      <w:proofErr w:type="spellStart"/>
-      <w:r>
-        <w:rPr>
-          <w:rFonts w:ascii="Consolas" w:hAnsi="Consolas" w:cs="Consolas"/>
-          <w:color w:val="000000" w:themeColor="text1"/>
-          <w:sz w:val="19"/>
-          <w:szCs w:val="19"/>
+          <w:lang w:val="en-US"/>
+        </w:rPr>
+      </w:pPr>
+      <w:proofErr w:type="gramStart"/>
+      <w:r>
+        <w:rPr>
+          <w:rFonts w:ascii="Consolas" w:hAnsi="Consolas" w:cs="Consolas"/>
+          <w:color w:val="000000" w:themeColor="text1"/>
+          <w:sz w:val="19"/>
+          <w:szCs w:val="19"/>
+          <w:lang w:val="en-US"/>
         </w:rPr>
         <w:t>using</w:t>
       </w:r>
-      <w:proofErr w:type="spellEnd"/>
-      <w:r>
-        <w:rPr>
-          <w:rFonts w:ascii="Consolas" w:hAnsi="Consolas" w:cs="Consolas"/>
-          <w:color w:val="000000" w:themeColor="text1"/>
-          <w:sz w:val="19"/>
-          <w:szCs w:val="19"/>
-        </w:rPr>
-        <w:t xml:space="preserve"> </w:t>
-      </w:r>
-      <w:proofErr w:type="spellStart"/>
-      <w:r>
-        <w:rPr>
-          <w:rFonts w:ascii="Consolas" w:hAnsi="Consolas" w:cs="Consolas"/>
-          <w:color w:val="000000" w:themeColor="text1"/>
-          <w:sz w:val="19"/>
-          <w:szCs w:val="19"/>
-        </w:rPr>
-        <w:t>System</w:t>
-      </w:r>
-      <w:proofErr w:type="spellEnd"/>
-      <w:r>
-        <w:rPr>
-          <w:rFonts w:ascii="Consolas" w:hAnsi="Consolas" w:cs="Consolas"/>
-          <w:color w:val="000000" w:themeColor="text1"/>
-          <w:sz w:val="19"/>
-          <w:szCs w:val="19"/>
-        </w:rPr>
-        <w:t>;</w:t>
+      <w:proofErr w:type="gramEnd"/>
+      <w:r>
+        <w:rPr>
+          <w:rFonts w:ascii="Consolas" w:hAnsi="Consolas" w:cs="Consolas"/>
+          <w:color w:val="000000" w:themeColor="text1"/>
+          <w:sz w:val="19"/>
+          <w:szCs w:val="19"/>
+          <w:lang w:val="en-US"/>
+        </w:rPr>
+        <w:t xml:space="preserve"> System;</w:t>
       </w:r>
     </w:p>
     <w:p>
@@ -18545,25 +18340,28 @@
           <w:color w:val="000000" w:themeColor="text1"/>
           <w:sz w:val="19"/>
           <w:szCs w:val="19"/>
-        </w:rPr>
-      </w:pPr>
-      <w:proofErr w:type="spellStart"/>
-      <w:r>
-        <w:rPr>
-          <w:rFonts w:ascii="Consolas" w:hAnsi="Consolas" w:cs="Consolas"/>
-          <w:color w:val="000000" w:themeColor="text1"/>
-          <w:sz w:val="19"/>
-          <w:szCs w:val="19"/>
+          <w:lang w:val="en-US"/>
+        </w:rPr>
+      </w:pPr>
+      <w:proofErr w:type="gramStart"/>
+      <w:r>
+        <w:rPr>
+          <w:rFonts w:ascii="Consolas" w:hAnsi="Consolas" w:cs="Consolas"/>
+          <w:color w:val="000000" w:themeColor="text1"/>
+          <w:sz w:val="19"/>
+          <w:szCs w:val="19"/>
+          <w:lang w:val="en-US"/>
         </w:rPr>
         <w:t>using</w:t>
       </w:r>
-      <w:proofErr w:type="spellEnd"/>
-      <w:r>
-        <w:rPr>
-          <w:rFonts w:ascii="Consolas" w:hAnsi="Consolas" w:cs="Consolas"/>
-          <w:color w:val="000000" w:themeColor="text1"/>
-          <w:sz w:val="19"/>
-          <w:szCs w:val="19"/>
+      <w:proofErr w:type="gramEnd"/>
+      <w:r>
+        <w:rPr>
+          <w:rFonts w:ascii="Consolas" w:hAnsi="Consolas" w:cs="Consolas"/>
+          <w:color w:val="000000" w:themeColor="text1"/>
+          <w:sz w:val="19"/>
+          <w:szCs w:val="19"/>
+          <w:lang w:val="en-US"/>
         </w:rPr>
         <w:t xml:space="preserve"> </w:t>
       </w:r>
@@ -18574,6 +18372,7 @@
           <w:color w:val="000000" w:themeColor="text1"/>
           <w:sz w:val="19"/>
           <w:szCs w:val="19"/>
+          <w:lang w:val="en-US"/>
         </w:rPr>
         <w:t>System.Collections.Generic</w:t>
       </w:r>
@@ -18584,6 +18383,7 @@
           <w:color w:val="000000" w:themeColor="text1"/>
           <w:sz w:val="19"/>
           <w:szCs w:val="19"/>
+          <w:lang w:val="en-US"/>
         </w:rPr>
         <w:t>;</w:t>
       </w:r>
@@ -18601,25 +18401,28 @@
           <w:color w:val="000000" w:themeColor="text1"/>
           <w:sz w:val="19"/>
           <w:szCs w:val="19"/>
-        </w:rPr>
-      </w:pPr>
-      <w:proofErr w:type="spellStart"/>
-      <w:r>
-        <w:rPr>
-          <w:rFonts w:ascii="Consolas" w:hAnsi="Consolas" w:cs="Consolas"/>
-          <w:color w:val="000000" w:themeColor="text1"/>
-          <w:sz w:val="19"/>
-          <w:szCs w:val="19"/>
+          <w:lang w:val="en-US"/>
+        </w:rPr>
+      </w:pPr>
+      <w:proofErr w:type="gramStart"/>
+      <w:r>
+        <w:rPr>
+          <w:rFonts w:ascii="Consolas" w:hAnsi="Consolas" w:cs="Consolas"/>
+          <w:color w:val="000000" w:themeColor="text1"/>
+          <w:sz w:val="19"/>
+          <w:szCs w:val="19"/>
+          <w:lang w:val="en-US"/>
         </w:rPr>
         <w:t>using</w:t>
       </w:r>
-      <w:proofErr w:type="spellEnd"/>
-      <w:r>
-        <w:rPr>
-          <w:rFonts w:ascii="Consolas" w:hAnsi="Consolas" w:cs="Consolas"/>
-          <w:color w:val="000000" w:themeColor="text1"/>
-          <w:sz w:val="19"/>
-          <w:szCs w:val="19"/>
+      <w:proofErr w:type="gramEnd"/>
+      <w:r>
+        <w:rPr>
+          <w:rFonts w:ascii="Consolas" w:hAnsi="Consolas" w:cs="Consolas"/>
+          <w:color w:val="000000" w:themeColor="text1"/>
+          <w:sz w:val="19"/>
+          <w:szCs w:val="19"/>
+          <w:lang w:val="en-US"/>
         </w:rPr>
         <w:t xml:space="preserve"> </w:t>
       </w:r>
@@ -18630,6 +18433,7 @@
           <w:color w:val="000000" w:themeColor="text1"/>
           <w:sz w:val="19"/>
           <w:szCs w:val="19"/>
+          <w:lang w:val="en-US"/>
         </w:rPr>
         <w:t>System.Linq</w:t>
       </w:r>
@@ -18640,6 +18444,7 @@
           <w:color w:val="000000" w:themeColor="text1"/>
           <w:sz w:val="19"/>
           <w:szCs w:val="19"/>
+          <w:lang w:val="en-US"/>
         </w:rPr>
         <w:t>;</w:t>
       </w:r>
@@ -18657,25 +18462,28 @@
           <w:color w:val="000000" w:themeColor="text1"/>
           <w:sz w:val="19"/>
           <w:szCs w:val="19"/>
-        </w:rPr>
-      </w:pPr>
-      <w:proofErr w:type="spellStart"/>
-      <w:r>
-        <w:rPr>
-          <w:rFonts w:ascii="Consolas" w:hAnsi="Consolas" w:cs="Consolas"/>
-          <w:color w:val="000000" w:themeColor="text1"/>
-          <w:sz w:val="19"/>
-          <w:szCs w:val="19"/>
+          <w:lang w:val="en-US"/>
+        </w:rPr>
+      </w:pPr>
+      <w:proofErr w:type="gramStart"/>
+      <w:r>
+        <w:rPr>
+          <w:rFonts w:ascii="Consolas" w:hAnsi="Consolas" w:cs="Consolas"/>
+          <w:color w:val="000000" w:themeColor="text1"/>
+          <w:sz w:val="19"/>
+          <w:szCs w:val="19"/>
+          <w:lang w:val="en-US"/>
         </w:rPr>
         <w:t>using</w:t>
       </w:r>
-      <w:proofErr w:type="spellEnd"/>
-      <w:r>
-        <w:rPr>
-          <w:rFonts w:ascii="Consolas" w:hAnsi="Consolas" w:cs="Consolas"/>
-          <w:color w:val="000000" w:themeColor="text1"/>
-          <w:sz w:val="19"/>
-          <w:szCs w:val="19"/>
+      <w:proofErr w:type="gramEnd"/>
+      <w:r>
+        <w:rPr>
+          <w:rFonts w:ascii="Consolas" w:hAnsi="Consolas" w:cs="Consolas"/>
+          <w:color w:val="000000" w:themeColor="text1"/>
+          <w:sz w:val="19"/>
+          <w:szCs w:val="19"/>
+          <w:lang w:val="en-US"/>
         </w:rPr>
         <w:t xml:space="preserve"> </w:t>
       </w:r>
@@ -18686,6 +18494,7 @@
           <w:color w:val="000000" w:themeColor="text1"/>
           <w:sz w:val="19"/>
           <w:szCs w:val="19"/>
+          <w:lang w:val="en-US"/>
         </w:rPr>
         <w:t>System.Runtime.Serialization</w:t>
       </w:r>
@@ -18696,6 +18505,7 @@
           <w:color w:val="000000" w:themeColor="text1"/>
           <w:sz w:val="19"/>
           <w:szCs w:val="19"/>
+          <w:lang w:val="en-US"/>
         </w:rPr>
         <w:t>;</w:t>
       </w:r>
@@ -18713,25 +18523,28 @@
           <w:color w:val="000000" w:themeColor="text1"/>
           <w:sz w:val="19"/>
           <w:szCs w:val="19"/>
-        </w:rPr>
-      </w:pPr>
-      <w:proofErr w:type="spellStart"/>
-      <w:r>
-        <w:rPr>
-          <w:rFonts w:ascii="Consolas" w:hAnsi="Consolas" w:cs="Consolas"/>
-          <w:color w:val="000000" w:themeColor="text1"/>
-          <w:sz w:val="19"/>
-          <w:szCs w:val="19"/>
+          <w:lang w:val="en-US"/>
+        </w:rPr>
+      </w:pPr>
+      <w:proofErr w:type="gramStart"/>
+      <w:r>
+        <w:rPr>
+          <w:rFonts w:ascii="Consolas" w:hAnsi="Consolas" w:cs="Consolas"/>
+          <w:color w:val="000000" w:themeColor="text1"/>
+          <w:sz w:val="19"/>
+          <w:szCs w:val="19"/>
+          <w:lang w:val="en-US"/>
         </w:rPr>
         <w:t>using</w:t>
       </w:r>
-      <w:proofErr w:type="spellEnd"/>
-      <w:r>
-        <w:rPr>
-          <w:rFonts w:ascii="Consolas" w:hAnsi="Consolas" w:cs="Consolas"/>
-          <w:color w:val="000000" w:themeColor="text1"/>
-          <w:sz w:val="19"/>
-          <w:szCs w:val="19"/>
+      <w:proofErr w:type="gramEnd"/>
+      <w:r>
+        <w:rPr>
+          <w:rFonts w:ascii="Consolas" w:hAnsi="Consolas" w:cs="Consolas"/>
+          <w:color w:val="000000" w:themeColor="text1"/>
+          <w:sz w:val="19"/>
+          <w:szCs w:val="19"/>
+          <w:lang w:val="en-US"/>
         </w:rPr>
         <w:t xml:space="preserve"> </w:t>
       </w:r>
@@ -18742,6 +18555,7 @@
           <w:color w:val="000000" w:themeColor="text1"/>
           <w:sz w:val="19"/>
           <w:szCs w:val="19"/>
+          <w:lang w:val="en-US"/>
         </w:rPr>
         <w:t>System.Drawing</w:t>
       </w:r>
@@ -18752,6 +18566,7 @@
           <w:color w:val="000000" w:themeColor="text1"/>
           <w:sz w:val="19"/>
           <w:szCs w:val="19"/>
+          <w:lang w:val="en-US"/>
         </w:rPr>
         <w:t>;</w:t>
       </w:r>
@@ -18769,25 +18584,28 @@
           <w:color w:val="000000" w:themeColor="text1"/>
           <w:sz w:val="19"/>
           <w:szCs w:val="19"/>
-        </w:rPr>
-      </w:pPr>
-      <w:proofErr w:type="spellStart"/>
-      <w:r>
-        <w:rPr>
-          <w:rFonts w:ascii="Consolas" w:hAnsi="Consolas" w:cs="Consolas"/>
-          <w:color w:val="000000" w:themeColor="text1"/>
-          <w:sz w:val="19"/>
-          <w:szCs w:val="19"/>
+          <w:lang w:val="en-US"/>
+        </w:rPr>
+      </w:pPr>
+      <w:proofErr w:type="gramStart"/>
+      <w:r>
+        <w:rPr>
+          <w:rFonts w:ascii="Consolas" w:hAnsi="Consolas" w:cs="Consolas"/>
+          <w:color w:val="000000" w:themeColor="text1"/>
+          <w:sz w:val="19"/>
+          <w:szCs w:val="19"/>
+          <w:lang w:val="en-US"/>
         </w:rPr>
         <w:t>using</w:t>
       </w:r>
-      <w:proofErr w:type="spellEnd"/>
-      <w:r>
-        <w:rPr>
-          <w:rFonts w:ascii="Consolas" w:hAnsi="Consolas" w:cs="Consolas"/>
-          <w:color w:val="000000" w:themeColor="text1"/>
-          <w:sz w:val="19"/>
-          <w:szCs w:val="19"/>
+      <w:proofErr w:type="gramEnd"/>
+      <w:r>
+        <w:rPr>
+          <w:rFonts w:ascii="Consolas" w:hAnsi="Consolas" w:cs="Consolas"/>
+          <w:color w:val="000000" w:themeColor="text1"/>
+          <w:sz w:val="19"/>
+          <w:szCs w:val="19"/>
+          <w:lang w:val="en-US"/>
         </w:rPr>
         <w:t xml:space="preserve"> </w:t>
       </w:r>
@@ -18798,6 +18616,7 @@
           <w:color w:val="000000" w:themeColor="text1"/>
           <w:sz w:val="19"/>
           <w:szCs w:val="19"/>
+          <w:lang w:val="en-US"/>
         </w:rPr>
         <w:t>System.Text</w:t>
       </w:r>
@@ -18808,6 +18627,7 @@
           <w:color w:val="000000" w:themeColor="text1"/>
           <w:sz w:val="19"/>
           <w:szCs w:val="19"/>
+          <w:lang w:val="en-US"/>
         </w:rPr>
         <w:t>;</w:t>
       </w:r>
@@ -18825,6 +18645,7 @@
           <w:color w:val="000000" w:themeColor="text1"/>
           <w:sz w:val="19"/>
           <w:szCs w:val="19"/>
+          <w:lang w:val="en-US"/>
         </w:rPr>
       </w:pPr>
     </w:p>
@@ -18841,25 +18662,28 @@
           <w:color w:val="000000" w:themeColor="text1"/>
           <w:sz w:val="19"/>
           <w:szCs w:val="19"/>
-        </w:rPr>
-      </w:pPr>
-      <w:proofErr w:type="spellStart"/>
-      <w:r>
-        <w:rPr>
-          <w:rFonts w:ascii="Consolas" w:hAnsi="Consolas" w:cs="Consolas"/>
-          <w:color w:val="000000" w:themeColor="text1"/>
-          <w:sz w:val="19"/>
-          <w:szCs w:val="19"/>
+          <w:lang w:val="en-US"/>
+        </w:rPr>
+      </w:pPr>
+      <w:proofErr w:type="gramStart"/>
+      <w:r>
+        <w:rPr>
+          <w:rFonts w:ascii="Consolas" w:hAnsi="Consolas" w:cs="Consolas"/>
+          <w:color w:val="000000" w:themeColor="text1"/>
+          <w:sz w:val="19"/>
+          <w:szCs w:val="19"/>
+          <w:lang w:val="en-US"/>
         </w:rPr>
         <w:t>namespace</w:t>
       </w:r>
-      <w:proofErr w:type="spellEnd"/>
-      <w:r>
-        <w:rPr>
-          <w:rFonts w:ascii="Consolas" w:hAnsi="Consolas" w:cs="Consolas"/>
-          <w:color w:val="000000" w:themeColor="text1"/>
-          <w:sz w:val="19"/>
-          <w:szCs w:val="19"/>
+      <w:proofErr w:type="gramEnd"/>
+      <w:r>
+        <w:rPr>
+          <w:rFonts w:ascii="Consolas" w:hAnsi="Consolas" w:cs="Consolas"/>
+          <w:color w:val="000000" w:themeColor="text1"/>
+          <w:sz w:val="19"/>
+          <w:szCs w:val="19"/>
+          <w:lang w:val="en-US"/>
         </w:rPr>
         <w:t xml:space="preserve"> Makiyan_cursovaya_sem2.Data</w:t>
       </w:r>
@@ -18877,14 +18701,16 @@
           <w:color w:val="000000" w:themeColor="text1"/>
           <w:sz w:val="19"/>
           <w:szCs w:val="19"/>
-        </w:rPr>
-      </w:pPr>
-      <w:r>
-        <w:rPr>
-          <w:rFonts w:ascii="Consolas" w:hAnsi="Consolas" w:cs="Consolas"/>
-          <w:color w:val="000000" w:themeColor="text1"/>
-          <w:sz w:val="19"/>
-          <w:szCs w:val="19"/>
+          <w:lang w:val="en-US"/>
+        </w:rPr>
+      </w:pPr>
+      <w:r>
+        <w:rPr>
+          <w:rFonts w:ascii="Consolas" w:hAnsi="Consolas" w:cs="Consolas"/>
+          <w:color w:val="000000" w:themeColor="text1"/>
+          <w:sz w:val="19"/>
+          <w:szCs w:val="19"/>
+          <w:lang w:val="en-US"/>
         </w:rPr>
         <w:t>{</w:t>
       </w:r>
@@ -18902,14 +18728,16 @@
           <w:color w:val="000000" w:themeColor="text1"/>
           <w:sz w:val="19"/>
           <w:szCs w:val="19"/>
-        </w:rPr>
-      </w:pPr>
-      <w:r>
-        <w:rPr>
-          <w:rFonts w:ascii="Consolas" w:hAnsi="Consolas" w:cs="Consolas"/>
-          <w:color w:val="000000" w:themeColor="text1"/>
-          <w:sz w:val="19"/>
-          <w:szCs w:val="19"/>
+          <w:lang w:val="en-US"/>
+        </w:rPr>
+      </w:pPr>
+      <w:r>
+        <w:rPr>
+          <w:rFonts w:ascii="Consolas" w:hAnsi="Consolas" w:cs="Consolas"/>
+          <w:color w:val="000000" w:themeColor="text1"/>
+          <w:sz w:val="19"/>
+          <w:szCs w:val="19"/>
+          <w:lang w:val="en-US"/>
         </w:rPr>
         <w:t xml:space="preserve">    [</w:t>
       </w:r>
@@ -18920,6 +18748,7 @@
           <w:color w:val="000000" w:themeColor="text1"/>
           <w:sz w:val="19"/>
           <w:szCs w:val="19"/>
+          <w:lang w:val="en-US"/>
         </w:rPr>
         <w:t>DataContract</w:t>
       </w:r>
@@ -18930,6 +18759,7 @@
           <w:color w:val="000000" w:themeColor="text1"/>
           <w:sz w:val="19"/>
           <w:szCs w:val="19"/>
+          <w:lang w:val="en-US"/>
         </w:rPr>
         <w:t>]</w:t>
       </w:r>
@@ -18947,24 +18777,28 @@
           <w:color w:val="000000" w:themeColor="text1"/>
           <w:sz w:val="19"/>
           <w:szCs w:val="19"/>
-        </w:rPr>
-      </w:pPr>
-      <w:r>
-        <w:rPr>
-          <w:rFonts w:ascii="Consolas" w:hAnsi="Consolas" w:cs="Consolas"/>
-          <w:color w:val="000000" w:themeColor="text1"/>
-          <w:sz w:val="19"/>
-          <w:szCs w:val="19"/>
+          <w:lang w:val="en-US"/>
+        </w:rPr>
+      </w:pPr>
+      <w:r>
+        <w:rPr>
+          <w:rFonts w:ascii="Consolas" w:hAnsi="Consolas" w:cs="Consolas"/>
+          <w:color w:val="000000" w:themeColor="text1"/>
+          <w:sz w:val="19"/>
+          <w:szCs w:val="19"/>
+          <w:lang w:val="en-US"/>
         </w:rPr>
         <w:t xml:space="preserve">    [</w:t>
       </w:r>
       <w:proofErr w:type="spellStart"/>
-      <w:r>
-        <w:rPr>
-          <w:rFonts w:ascii="Consolas" w:hAnsi="Consolas" w:cs="Consolas"/>
-          <w:color w:val="000000" w:themeColor="text1"/>
-          <w:sz w:val="19"/>
-          <w:szCs w:val="19"/>
+      <w:proofErr w:type="gramStart"/>
+      <w:r>
+        <w:rPr>
+          <w:rFonts w:ascii="Consolas" w:hAnsi="Consolas" w:cs="Consolas"/>
+          <w:color w:val="000000" w:themeColor="text1"/>
+          <w:sz w:val="19"/>
+          <w:szCs w:val="19"/>
+          <w:lang w:val="en-US"/>
         </w:rPr>
         <w:t>KnownType</w:t>
       </w:r>
@@ -18975,16 +18809,19 @@
           <w:color w:val="000000" w:themeColor="text1"/>
           <w:sz w:val="19"/>
           <w:szCs w:val="19"/>
+          <w:lang w:val="en-US"/>
         </w:rPr>
         <w:t>(</w:t>
       </w:r>
       <w:proofErr w:type="spellStart"/>
-      <w:r>
-        <w:rPr>
-          <w:rFonts w:ascii="Consolas" w:hAnsi="Consolas" w:cs="Consolas"/>
-          <w:color w:val="000000" w:themeColor="text1"/>
-          <w:sz w:val="19"/>
-          <w:szCs w:val="19"/>
+      <w:proofErr w:type="gramEnd"/>
+      <w:r>
+        <w:rPr>
+          <w:rFonts w:ascii="Consolas" w:hAnsi="Consolas" w:cs="Consolas"/>
+          <w:color w:val="000000" w:themeColor="text1"/>
+          <w:sz w:val="19"/>
+          <w:szCs w:val="19"/>
+          <w:lang w:val="en-US"/>
         </w:rPr>
         <w:t>typeof</w:t>
       </w:r>
@@ -18995,28 +18832,9 @@
           <w:color w:val="000000" w:themeColor="text1"/>
           <w:sz w:val="19"/>
           <w:szCs w:val="19"/>
-        </w:rPr>
-        <w:t>(</w:t>
-      </w:r>
-      <w:proofErr w:type="spellStart"/>
-      <w:r>
-        <w:rPr>
-          <w:rFonts w:ascii="Consolas" w:hAnsi="Consolas" w:cs="Consolas"/>
-          <w:color w:val="000000" w:themeColor="text1"/>
-          <w:sz w:val="19"/>
-          <w:szCs w:val="19"/>
-        </w:rPr>
-        <w:t>Brick</w:t>
-      </w:r>
-      <w:proofErr w:type="spellEnd"/>
-      <w:r>
-        <w:rPr>
-          <w:rFonts w:ascii="Consolas" w:hAnsi="Consolas" w:cs="Consolas"/>
-          <w:color w:val="000000" w:themeColor="text1"/>
-          <w:sz w:val="19"/>
-          <w:szCs w:val="19"/>
-        </w:rPr>
-        <w:t>))]</w:t>
+          <w:lang w:val="en-US"/>
+        </w:rPr>
+        <w:t>(Brick))]</w:t>
       </w:r>
     </w:p>
     <w:p>
@@ -19032,24 +18850,28 @@
           <w:color w:val="000000" w:themeColor="text1"/>
           <w:sz w:val="19"/>
           <w:szCs w:val="19"/>
-        </w:rPr>
-      </w:pPr>
-      <w:r>
-        <w:rPr>
-          <w:rFonts w:ascii="Consolas" w:hAnsi="Consolas" w:cs="Consolas"/>
-          <w:color w:val="000000" w:themeColor="text1"/>
-          <w:sz w:val="19"/>
-          <w:szCs w:val="19"/>
+          <w:lang w:val="en-US"/>
+        </w:rPr>
+      </w:pPr>
+      <w:r>
+        <w:rPr>
+          <w:rFonts w:ascii="Consolas" w:hAnsi="Consolas" w:cs="Consolas"/>
+          <w:color w:val="000000" w:themeColor="text1"/>
+          <w:sz w:val="19"/>
+          <w:szCs w:val="19"/>
+          <w:lang w:val="en-US"/>
         </w:rPr>
         <w:t xml:space="preserve">    [</w:t>
       </w:r>
       <w:proofErr w:type="spellStart"/>
-      <w:r>
-        <w:rPr>
-          <w:rFonts w:ascii="Consolas" w:hAnsi="Consolas" w:cs="Consolas"/>
-          <w:color w:val="000000" w:themeColor="text1"/>
-          <w:sz w:val="19"/>
-          <w:szCs w:val="19"/>
+      <w:proofErr w:type="gramStart"/>
+      <w:r>
+        <w:rPr>
+          <w:rFonts w:ascii="Consolas" w:hAnsi="Consolas" w:cs="Consolas"/>
+          <w:color w:val="000000" w:themeColor="text1"/>
+          <w:sz w:val="19"/>
+          <w:szCs w:val="19"/>
+          <w:lang w:val="en-US"/>
         </w:rPr>
         <w:t>KnownType</w:t>
       </w:r>
@@ -19060,16 +18882,19 @@
           <w:color w:val="000000" w:themeColor="text1"/>
           <w:sz w:val="19"/>
           <w:szCs w:val="19"/>
+          <w:lang w:val="en-US"/>
         </w:rPr>
         <w:t>(</w:t>
       </w:r>
       <w:proofErr w:type="spellStart"/>
-      <w:r>
-        <w:rPr>
-          <w:rFonts w:ascii="Consolas" w:hAnsi="Consolas" w:cs="Consolas"/>
-          <w:color w:val="000000" w:themeColor="text1"/>
-          <w:sz w:val="19"/>
-          <w:szCs w:val="19"/>
+      <w:proofErr w:type="gramEnd"/>
+      <w:r>
+        <w:rPr>
+          <w:rFonts w:ascii="Consolas" w:hAnsi="Consolas" w:cs="Consolas"/>
+          <w:color w:val="000000" w:themeColor="text1"/>
+          <w:sz w:val="19"/>
+          <w:szCs w:val="19"/>
+          <w:lang w:val="en-US"/>
         </w:rPr>
         <w:t>typeof</w:t>
       </w:r>
@@ -19080,6 +18905,7 @@
           <w:color w:val="000000" w:themeColor="text1"/>
           <w:sz w:val="19"/>
           <w:szCs w:val="19"/>
+          <w:lang w:val="en-US"/>
         </w:rPr>
         <w:t>(</w:t>
       </w:r>
@@ -19090,6 +18916,7 @@
           <w:color w:val="000000" w:themeColor="text1"/>
           <w:sz w:val="19"/>
           <w:szCs w:val="19"/>
+          <w:lang w:val="en-US"/>
         </w:rPr>
         <w:t>BaseMovingGameElement</w:t>
       </w:r>
@@ -19100,6 +18927,7 @@
           <w:color w:val="000000" w:themeColor="text1"/>
           <w:sz w:val="19"/>
           <w:szCs w:val="19"/>
+          <w:lang w:val="en-US"/>
         </w:rPr>
         <w:t>))]</w:t>
       </w:r>
@@ -19117,24 +18945,28 @@
           <w:color w:val="000000" w:themeColor="text1"/>
           <w:sz w:val="19"/>
           <w:szCs w:val="19"/>
-        </w:rPr>
-      </w:pPr>
-      <w:r>
-        <w:rPr>
-          <w:rFonts w:ascii="Consolas" w:hAnsi="Consolas" w:cs="Consolas"/>
-          <w:color w:val="000000" w:themeColor="text1"/>
-          <w:sz w:val="19"/>
-          <w:szCs w:val="19"/>
+          <w:lang w:val="en-US"/>
+        </w:rPr>
+      </w:pPr>
+      <w:r>
+        <w:rPr>
+          <w:rFonts w:ascii="Consolas" w:hAnsi="Consolas" w:cs="Consolas"/>
+          <w:color w:val="000000" w:themeColor="text1"/>
+          <w:sz w:val="19"/>
+          <w:szCs w:val="19"/>
+          <w:lang w:val="en-US"/>
         </w:rPr>
         <w:t xml:space="preserve">    [</w:t>
       </w:r>
       <w:proofErr w:type="spellStart"/>
-      <w:r>
-        <w:rPr>
-          <w:rFonts w:ascii="Consolas" w:hAnsi="Consolas" w:cs="Consolas"/>
-          <w:color w:val="000000" w:themeColor="text1"/>
-          <w:sz w:val="19"/>
-          <w:szCs w:val="19"/>
+      <w:proofErr w:type="gramStart"/>
+      <w:r>
+        <w:rPr>
+          <w:rFonts w:ascii="Consolas" w:hAnsi="Consolas" w:cs="Consolas"/>
+          <w:color w:val="000000" w:themeColor="text1"/>
+          <w:sz w:val="19"/>
+          <w:szCs w:val="19"/>
+          <w:lang w:val="en-US"/>
         </w:rPr>
         <w:t>KnownType</w:t>
       </w:r>
@@ -19145,16 +18977,19 @@
           <w:color w:val="000000" w:themeColor="text1"/>
           <w:sz w:val="19"/>
           <w:szCs w:val="19"/>
+          <w:lang w:val="en-US"/>
         </w:rPr>
         <w:t>(</w:t>
       </w:r>
       <w:proofErr w:type="spellStart"/>
-      <w:r>
-        <w:rPr>
-          <w:rFonts w:ascii="Consolas" w:hAnsi="Consolas" w:cs="Consolas"/>
-          <w:color w:val="000000" w:themeColor="text1"/>
-          <w:sz w:val="19"/>
-          <w:szCs w:val="19"/>
+      <w:proofErr w:type="gramEnd"/>
+      <w:r>
+        <w:rPr>
+          <w:rFonts w:ascii="Consolas" w:hAnsi="Consolas" w:cs="Consolas"/>
+          <w:color w:val="000000" w:themeColor="text1"/>
+          <w:sz w:val="19"/>
+          <w:szCs w:val="19"/>
+          <w:lang w:val="en-US"/>
         </w:rPr>
         <w:t>typeof</w:t>
       </w:r>
@@ -19165,28 +19000,9 @@
           <w:color w:val="000000" w:themeColor="text1"/>
           <w:sz w:val="19"/>
           <w:szCs w:val="19"/>
-        </w:rPr>
-        <w:t>(</w:t>
-      </w:r>
-      <w:proofErr w:type="spellStart"/>
-      <w:r>
-        <w:rPr>
-          <w:rFonts w:ascii="Consolas" w:hAnsi="Consolas" w:cs="Consolas"/>
-          <w:color w:val="000000" w:themeColor="text1"/>
-          <w:sz w:val="19"/>
-          <w:szCs w:val="19"/>
-        </w:rPr>
-        <w:t>Enemy</w:t>
-      </w:r>
-      <w:proofErr w:type="spellEnd"/>
-      <w:r>
-        <w:rPr>
-          <w:rFonts w:ascii="Consolas" w:hAnsi="Consolas" w:cs="Consolas"/>
-          <w:color w:val="000000" w:themeColor="text1"/>
-          <w:sz w:val="19"/>
-          <w:szCs w:val="19"/>
-        </w:rPr>
-        <w:t>))]</w:t>
+          <w:lang w:val="en-US"/>
+        </w:rPr>
+        <w:t>(Enemy))]</w:t>
       </w:r>
     </w:p>
     <w:p>
@@ -19202,24 +19018,28 @@
           <w:color w:val="000000" w:themeColor="text1"/>
           <w:sz w:val="19"/>
           <w:szCs w:val="19"/>
-        </w:rPr>
-      </w:pPr>
-      <w:r>
-        <w:rPr>
-          <w:rFonts w:ascii="Consolas" w:hAnsi="Consolas" w:cs="Consolas"/>
-          <w:color w:val="000000" w:themeColor="text1"/>
-          <w:sz w:val="19"/>
-          <w:szCs w:val="19"/>
+          <w:lang w:val="en-US"/>
+        </w:rPr>
+      </w:pPr>
+      <w:r>
+        <w:rPr>
+          <w:rFonts w:ascii="Consolas" w:hAnsi="Consolas" w:cs="Consolas"/>
+          <w:color w:val="000000" w:themeColor="text1"/>
+          <w:sz w:val="19"/>
+          <w:szCs w:val="19"/>
+          <w:lang w:val="en-US"/>
         </w:rPr>
         <w:t xml:space="preserve">    [</w:t>
       </w:r>
       <w:proofErr w:type="spellStart"/>
-      <w:r>
-        <w:rPr>
-          <w:rFonts w:ascii="Consolas" w:hAnsi="Consolas" w:cs="Consolas"/>
-          <w:color w:val="000000" w:themeColor="text1"/>
-          <w:sz w:val="19"/>
-          <w:szCs w:val="19"/>
+      <w:proofErr w:type="gramStart"/>
+      <w:r>
+        <w:rPr>
+          <w:rFonts w:ascii="Consolas" w:hAnsi="Consolas" w:cs="Consolas"/>
+          <w:color w:val="000000" w:themeColor="text1"/>
+          <w:sz w:val="19"/>
+          <w:szCs w:val="19"/>
+          <w:lang w:val="en-US"/>
         </w:rPr>
         <w:t>KnownType</w:t>
       </w:r>
@@ -19230,16 +19050,19 @@
           <w:color w:val="000000" w:themeColor="text1"/>
           <w:sz w:val="19"/>
           <w:szCs w:val="19"/>
+          <w:lang w:val="en-US"/>
         </w:rPr>
         <w:t>(</w:t>
       </w:r>
       <w:proofErr w:type="spellStart"/>
-      <w:r>
-        <w:rPr>
-          <w:rFonts w:ascii="Consolas" w:hAnsi="Consolas" w:cs="Consolas"/>
-          <w:color w:val="000000" w:themeColor="text1"/>
-          <w:sz w:val="19"/>
-          <w:szCs w:val="19"/>
+      <w:proofErr w:type="gramEnd"/>
+      <w:r>
+        <w:rPr>
+          <w:rFonts w:ascii="Consolas" w:hAnsi="Consolas" w:cs="Consolas"/>
+          <w:color w:val="000000" w:themeColor="text1"/>
+          <w:sz w:val="19"/>
+          <w:szCs w:val="19"/>
+          <w:lang w:val="en-US"/>
         </w:rPr>
         <w:t>typeof</w:t>
       </w:r>
@@ -19250,28 +19073,9 @@
           <w:color w:val="000000" w:themeColor="text1"/>
           <w:sz w:val="19"/>
           <w:szCs w:val="19"/>
-        </w:rPr>
-        <w:t>(</w:t>
-      </w:r>
-      <w:proofErr w:type="spellStart"/>
-      <w:r>
-        <w:rPr>
-          <w:rFonts w:ascii="Consolas" w:hAnsi="Consolas" w:cs="Consolas"/>
-          <w:color w:val="000000" w:themeColor="text1"/>
-          <w:sz w:val="19"/>
-          <w:szCs w:val="19"/>
-        </w:rPr>
-        <w:t>User</w:t>
-      </w:r>
-      <w:proofErr w:type="spellEnd"/>
-      <w:r>
-        <w:rPr>
-          <w:rFonts w:ascii="Consolas" w:hAnsi="Consolas" w:cs="Consolas"/>
-          <w:color w:val="000000" w:themeColor="text1"/>
-          <w:sz w:val="19"/>
-          <w:szCs w:val="19"/>
-        </w:rPr>
-        <w:t>))]</w:t>
+          <w:lang w:val="en-US"/>
+        </w:rPr>
+        <w:t>(User))]</w:t>
       </w:r>
     </w:p>
     <w:p>
@@ -19287,64 +19091,49 @@
           <w:color w:val="000000" w:themeColor="text1"/>
           <w:sz w:val="19"/>
           <w:szCs w:val="19"/>
-        </w:rPr>
-      </w:pPr>
-      <w:r>
-        <w:rPr>
-          <w:rFonts w:ascii="Consolas" w:hAnsi="Consolas" w:cs="Consolas"/>
-          <w:color w:val="000000" w:themeColor="text1"/>
-          <w:sz w:val="19"/>
-          <w:szCs w:val="19"/>
+          <w:lang w:val="en-US"/>
+        </w:rPr>
+      </w:pPr>
+      <w:r>
+        <w:rPr>
+          <w:rFonts w:ascii="Consolas" w:hAnsi="Consolas" w:cs="Consolas"/>
+          <w:color w:val="000000" w:themeColor="text1"/>
+          <w:sz w:val="19"/>
+          <w:szCs w:val="19"/>
+          <w:lang w:val="en-US"/>
         </w:rPr>
         <w:t xml:space="preserve">    </w:t>
       </w:r>
-      <w:proofErr w:type="spellStart"/>
-      <w:r>
-        <w:rPr>
-          <w:rFonts w:ascii="Consolas" w:hAnsi="Consolas" w:cs="Consolas"/>
-          <w:color w:val="000000" w:themeColor="text1"/>
-          <w:sz w:val="19"/>
-          <w:szCs w:val="19"/>
+      <w:proofErr w:type="gramStart"/>
+      <w:r>
+        <w:rPr>
+          <w:rFonts w:ascii="Consolas" w:hAnsi="Consolas" w:cs="Consolas"/>
+          <w:color w:val="000000" w:themeColor="text1"/>
+          <w:sz w:val="19"/>
+          <w:szCs w:val="19"/>
+          <w:lang w:val="en-US"/>
         </w:rPr>
         <w:t>public</w:t>
       </w:r>
-      <w:proofErr w:type="spellEnd"/>
-      <w:r>
-        <w:rPr>
-          <w:rFonts w:ascii="Consolas" w:hAnsi="Consolas" w:cs="Consolas"/>
-          <w:color w:val="000000" w:themeColor="text1"/>
-          <w:sz w:val="19"/>
-          <w:szCs w:val="19"/>
-        </w:rPr>
-        <w:t xml:space="preserve"> </w:t>
-      </w:r>
-      <w:proofErr w:type="spellStart"/>
-      <w:r>
-        <w:rPr>
-          <w:rFonts w:ascii="Consolas" w:hAnsi="Consolas" w:cs="Consolas"/>
-          <w:color w:val="000000" w:themeColor="text1"/>
-          <w:sz w:val="19"/>
-          <w:szCs w:val="19"/>
-        </w:rPr>
-        <w:t>class</w:t>
-      </w:r>
-      <w:proofErr w:type="spellEnd"/>
-      <w:r>
-        <w:rPr>
-          <w:rFonts w:ascii="Consolas" w:hAnsi="Consolas" w:cs="Consolas"/>
-          <w:color w:val="000000" w:themeColor="text1"/>
-          <w:sz w:val="19"/>
-          <w:szCs w:val="19"/>
-        </w:rPr>
-        <w:t xml:space="preserve"> </w:t>
-      </w:r>
-      <w:proofErr w:type="spellStart"/>
-      <w:r>
-        <w:rPr>
-          <w:rFonts w:ascii="Consolas" w:hAnsi="Consolas" w:cs="Consolas"/>
-          <w:color w:val="000000" w:themeColor="text1"/>
-          <w:sz w:val="19"/>
-          <w:szCs w:val="19"/>
+      <w:proofErr w:type="gramEnd"/>
+      <w:r>
+        <w:rPr>
+          <w:rFonts w:ascii="Consolas" w:hAnsi="Consolas" w:cs="Consolas"/>
+          <w:color w:val="000000" w:themeColor="text1"/>
+          <w:sz w:val="19"/>
+          <w:szCs w:val="19"/>
+          <w:lang w:val="en-US"/>
+        </w:rPr>
+        <w:t xml:space="preserve"> class </w:t>
+      </w:r>
+      <w:proofErr w:type="spellStart"/>
+      <w:r>
+        <w:rPr>
+          <w:rFonts w:ascii="Consolas" w:hAnsi="Consolas" w:cs="Consolas"/>
+          <w:color w:val="000000" w:themeColor="text1"/>
+          <w:sz w:val="19"/>
+          <w:szCs w:val="19"/>
+          <w:lang w:val="en-US"/>
         </w:rPr>
         <w:t>BaseGameElement</w:t>
       </w:r>
@@ -19363,14 +19152,16 @@
           <w:color w:val="000000" w:themeColor="text1"/>
           <w:sz w:val="19"/>
           <w:szCs w:val="19"/>
-        </w:rPr>
-      </w:pPr>
-      <w:r>
-        <w:rPr>
-          <w:rFonts w:ascii="Consolas" w:hAnsi="Consolas" w:cs="Consolas"/>
-          <w:color w:val="000000" w:themeColor="text1"/>
-          <w:sz w:val="19"/>
-          <w:szCs w:val="19"/>
+          <w:lang w:val="en-US"/>
+        </w:rPr>
+      </w:pPr>
+      <w:r>
+        <w:rPr>
+          <w:rFonts w:ascii="Consolas" w:hAnsi="Consolas" w:cs="Consolas"/>
+          <w:color w:val="000000" w:themeColor="text1"/>
+          <w:sz w:val="19"/>
+          <w:szCs w:val="19"/>
+          <w:lang w:val="en-US"/>
         </w:rPr>
         <w:t xml:space="preserve">    {</w:t>
       </w:r>
@@ -19388,14 +19179,16 @@
           <w:color w:val="000000" w:themeColor="text1"/>
           <w:sz w:val="19"/>
           <w:szCs w:val="19"/>
-        </w:rPr>
-      </w:pPr>
-      <w:r>
-        <w:rPr>
-          <w:rFonts w:ascii="Consolas" w:hAnsi="Consolas" w:cs="Consolas"/>
-          <w:color w:val="000000" w:themeColor="text1"/>
-          <w:sz w:val="19"/>
-          <w:szCs w:val="19"/>
+          <w:lang w:val="en-US"/>
+        </w:rPr>
+      </w:pPr>
+      <w:r>
+        <w:rPr>
+          <w:rFonts w:ascii="Consolas" w:hAnsi="Consolas" w:cs="Consolas"/>
+          <w:color w:val="000000" w:themeColor="text1"/>
+          <w:sz w:val="19"/>
+          <w:szCs w:val="19"/>
+          <w:lang w:val="en-US"/>
         </w:rPr>
         <w:t xml:space="preserve">        [</w:t>
       </w:r>
@@ -19406,6 +19199,7 @@
           <w:color w:val="000000" w:themeColor="text1"/>
           <w:sz w:val="19"/>
           <w:szCs w:val="19"/>
+          <w:lang w:val="en-US"/>
         </w:rPr>
         <w:t>DataMember</w:t>
       </w:r>
@@ -19416,6 +19210,7 @@
           <w:color w:val="000000" w:themeColor="text1"/>
           <w:sz w:val="19"/>
           <w:szCs w:val="19"/>
+          <w:lang w:val="en-US"/>
         </w:rPr>
         <w:t>]</w:t>
       </w:r>
@@ -20548,41 +20343,23 @@
     <w:p>
       <w:pPr>
         <w:pStyle w:val="2"/>
-        <w:ind w:left="1276" w:hanging="567"/>
-        <w:rPr>
-          <w:lang w:val="en-US"/>
-        </w:rPr>
-      </w:pPr>
-      <w:r>
-        <w:rPr>
-          <w:lang w:val="en-US"/>
-        </w:rPr>
-        <w:tab/>
-      </w:r>
-      <w:bookmarkStart w:id="62" w:name="_Toc484047814"/>
-      <w:proofErr w:type="spellStart"/>
-      <w:r>
-        <w:rPr>
-          <w:lang w:val="en-US"/>
-        </w:rPr>
+        <w:ind w:left="1287" w:hanging="578"/>
+      </w:pPr>
+      <w:r>
+        <w:tab/>
+      </w:r>
+      <w:bookmarkStart w:id="62" w:name="_Toc484048268"/>
+      <w:proofErr w:type="spellStart"/>
+      <w:r>
         <w:t>Base</w:t>
       </w:r>
       <w:r>
-        <w:rPr>
-          <w:lang w:val="en-US"/>
-        </w:rPr>
         <w:t>Moving</w:t>
       </w:r>
       <w:r>
-        <w:rPr>
-          <w:lang w:val="en-US"/>
-        </w:rPr>
         <w:t>GameElement</w:t>
       </w:r>
       <w:r>
-        <w:rPr>
-          <w:lang w:val="en-US"/>
-        </w:rPr>
         <w:t>.cs</w:t>
       </w:r>
       <w:bookmarkEnd w:id="62"/>
@@ -22100,29 +21877,17 @@
     <w:p>
       <w:pPr>
         <w:pStyle w:val="2"/>
-        <w:ind w:left="1276" w:hanging="567"/>
-        <w:rPr>
-          <w:lang w:val="en-US"/>
-        </w:rPr>
-      </w:pPr>
-      <w:r>
-        <w:rPr>
-          <w:lang w:val="en-US"/>
-        </w:rPr>
-        <w:tab/>
-      </w:r>
-      <w:bookmarkStart w:id="63" w:name="_Toc484047815"/>
-      <w:proofErr w:type="spellStart"/>
-      <w:r>
-        <w:rPr>
-          <w:lang w:val="en-US"/>
-        </w:rPr>
+        <w:ind w:left="1287" w:hanging="578"/>
+      </w:pPr>
+      <w:r>
+        <w:tab/>
+      </w:r>
+      <w:bookmarkStart w:id="63" w:name="_Toc484048269"/>
+      <w:proofErr w:type="spellStart"/>
+      <w:r>
         <w:t>B</w:t>
       </w:r>
       <w:r>
-        <w:rPr>
-          <w:lang w:val="en-US"/>
-        </w:rPr>
         <w:t>rick.cs</w:t>
       </w:r>
       <w:bookmarkEnd w:id="63"/>
@@ -23028,23 +22793,14 @@
     <w:p>
       <w:pPr>
         <w:pStyle w:val="2"/>
-        <w:ind w:left="1276" w:hanging="567"/>
-        <w:rPr>
-          <w:lang w:val="en-US"/>
-        </w:rPr>
-      </w:pPr>
-      <w:r>
-        <w:rPr>
-          <w:lang w:val="en-US"/>
-        </w:rPr>
-        <w:tab/>
-      </w:r>
-      <w:bookmarkStart w:id="64" w:name="_Toc484047816"/>
-      <w:proofErr w:type="spellStart"/>
-      <w:r>
-        <w:rPr>
-          <w:lang w:val="en-US"/>
-        </w:rPr>
+        <w:ind w:left="1287" w:hanging="578"/>
+      </w:pPr>
+      <w:r>
+        <w:tab/>
+      </w:r>
+      <w:bookmarkStart w:id="64" w:name="_Toc484048270"/>
+      <w:proofErr w:type="spellStart"/>
+      <w:r>
         <w:t>Enemy.cs</w:t>
       </w:r>
       <w:bookmarkEnd w:id="64"/>
@@ -23910,24 +23666,15 @@
     <w:p>
       <w:pPr>
         <w:pStyle w:val="2"/>
-        <w:ind w:left="1276" w:hanging="567"/>
-        <w:rPr>
-          <w:lang w:val="en-US"/>
-        </w:rPr>
+        <w:ind w:left="1287" w:hanging="578"/>
       </w:pPr>
       <w:bookmarkStart w:id="65" w:name="_Hlk484046711"/>
       <w:r>
-        <w:rPr>
-          <w:lang w:val="en-US"/>
-        </w:rPr>
-        <w:tab/>
-      </w:r>
-      <w:bookmarkStart w:id="66" w:name="_Toc484047817"/>
-      <w:proofErr w:type="spellStart"/>
-      <w:r>
-        <w:rPr>
-          <w:lang w:val="en-US"/>
-        </w:rPr>
+        <w:tab/>
+      </w:r>
+      <w:bookmarkStart w:id="66" w:name="_Toc484048271"/>
+      <w:proofErr w:type="spellStart"/>
+      <w:r>
         <w:t>User.cs</w:t>
       </w:r>
       <w:bookmarkEnd w:id="66"/>
@@ -24716,24 +24463,15 @@
     <w:p>
       <w:pPr>
         <w:pStyle w:val="2"/>
-        <w:ind w:left="1276"/>
-        <w:rPr>
-          <w:lang w:val="en-US"/>
-        </w:rPr>
+        <w:ind w:left="1287" w:hanging="578"/>
       </w:pPr>
       <w:bookmarkStart w:id="67" w:name="_Hlk484046798"/>
       <w:r>
-        <w:rPr>
-          <w:lang w:val="en-US"/>
-        </w:rPr>
-        <w:tab/>
-      </w:r>
-      <w:bookmarkStart w:id="68" w:name="_Toc484047818"/>
-      <w:proofErr w:type="spellStart"/>
-      <w:r>
-        <w:rPr>
-          <w:lang w:val="en-US"/>
-        </w:rPr>
+        <w:tab/>
+      </w:r>
+      <w:bookmarkStart w:id="68" w:name="_Toc484048272"/>
+      <w:proofErr w:type="spellStart"/>
+      <w:r>
         <w:t>FormMain.cs</w:t>
       </w:r>
       <w:bookmarkEnd w:id="68"/>
@@ -29579,27 +29317,14 @@
     <w:p>
       <w:pPr>
         <w:pStyle w:val="2"/>
-        <w:numPr>
-          <w:ilvl w:val="1"/>
-          <w:numId w:val="22"/>
-        </w:numPr>
-        <w:ind w:left="1276"/>
-        <w:rPr>
-          <w:lang w:val="en-US"/>
-        </w:rPr>
-      </w:pPr>
-      <w:r>
-        <w:rPr>
-          <w:lang w:val="en-US"/>
-        </w:rPr>
-        <w:tab/>
-      </w:r>
-      <w:bookmarkStart w:id="70" w:name="_Toc484047819"/>
-      <w:proofErr w:type="spellStart"/>
-      <w:r>
-        <w:rPr>
-          <w:lang w:val="en-US"/>
-        </w:rPr>
+        <w:ind w:left="1287" w:hanging="578"/>
+      </w:pPr>
+      <w:r>
+        <w:tab/>
+      </w:r>
+      <w:bookmarkStart w:id="70" w:name="_Toc484048273"/>
+      <w:proofErr w:type="spellStart"/>
+      <w:r>
         <w:t>FormEditLevel.cs</w:t>
       </w:r>
       <w:bookmarkEnd w:id="70"/>
@@ -39624,27 +39349,14 @@
     <w:p>
       <w:pPr>
         <w:pStyle w:val="2"/>
-        <w:numPr>
-          <w:ilvl w:val="1"/>
-          <w:numId w:val="22"/>
-        </w:numPr>
-        <w:ind w:left="1276"/>
-        <w:rPr>
-          <w:lang w:val="en-US"/>
-        </w:rPr>
-      </w:pPr>
-      <w:r>
-        <w:rPr>
-          <w:lang w:val="en-US"/>
-        </w:rPr>
-        <w:tab/>
-      </w:r>
-      <w:bookmarkStart w:id="72" w:name="_Toc484047820"/>
-      <w:proofErr w:type="spellStart"/>
-      <w:r>
-        <w:rPr>
-          <w:lang w:val="en-US"/>
-        </w:rPr>
+        <w:ind w:left="1287" w:hanging="578"/>
+      </w:pPr>
+      <w:r>
+        <w:tab/>
+      </w:r>
+      <w:bookmarkStart w:id="72" w:name="_Toc484048274"/>
+      <w:proofErr w:type="spellStart"/>
+      <w:r>
         <w:t>FormEditGameElement.cs</w:t>
       </w:r>
       <w:bookmarkEnd w:id="72"/>
@@ -43505,27 +43217,14 @@
     <w:p>
       <w:pPr>
         <w:pStyle w:val="2"/>
-        <w:numPr>
-          <w:ilvl w:val="1"/>
-          <w:numId w:val="22"/>
-        </w:numPr>
-        <w:ind w:left="1276"/>
-        <w:rPr>
-          <w:lang w:val="en-US"/>
-        </w:rPr>
-      </w:pPr>
-      <w:r>
-        <w:rPr>
-          <w:lang w:val="en-US"/>
-        </w:rPr>
-        <w:tab/>
-      </w:r>
-      <w:bookmarkStart w:id="74" w:name="_Toc484047821"/>
-      <w:proofErr w:type="spellStart"/>
-      <w:r>
-        <w:rPr>
-          <w:lang w:val="en-US"/>
-        </w:rPr>
+        <w:ind w:left="1287" w:hanging="578"/>
+      </w:pPr>
+      <w:r>
+        <w:tab/>
+      </w:r>
+      <w:bookmarkStart w:id="74" w:name="_Toc484048275"/>
+      <w:proofErr w:type="spellStart"/>
+      <w:r>
         <w:t>FormElementsStat.cs</w:t>
       </w:r>
       <w:bookmarkEnd w:id="74"/>
@@ -45833,7 +45532,7 @@
       <w:pPr>
         <w:pStyle w:val="1"/>
       </w:pPr>
-      <w:bookmarkStart w:id="76" w:name="_Toc484047822"/>
+      <w:bookmarkStart w:id="76" w:name="_Toc484048276"/>
       <w:r>
         <w:lastRenderedPageBreak/>
         <w:t>РЕЗУЛЬТАТ ПРАЦЕЗДАТНОСТІ ПРОГРАМИ</w:t>
@@ -56955,7 +56654,7 @@
             <w:rPr>
               <w:noProof/>
             </w:rPr>
-            <w:t>8</w:t>
+            <w:t>40</w:t>
           </w:r>
         </w:fldSimple>
       </w:p>
@@ -57689,7 +57388,7 @@
   <w:abstractNum w:abstractNumId="7">
     <w:nsid w:val="392D440C"/>
     <w:multiLevelType w:val="multilevel"/>
-    <w:tmpl w:val="C7A47828"/>
+    <w:tmpl w:val="2236D6B4"/>
     <w:lvl w:ilvl="0">
       <w:start w:val="1"/>
       <w:numFmt w:val="decimal"/>
@@ -59526,6 +59225,126 @@
       <w:startOverride w:val="1"/>
     </w:lvlOverride>
   </w:num>
+  <w:num w:numId="31">
+    <w:abstractNumId w:val="7"/>
+    <w:lvlOverride w:ilvl="0">
+      <w:startOverride w:val="1"/>
+    </w:lvlOverride>
+    <w:lvlOverride w:ilvl="1">
+      <w:startOverride w:val="1"/>
+    </w:lvlOverride>
+    <w:lvlOverride w:ilvl="2">
+      <w:startOverride w:val="1"/>
+    </w:lvlOverride>
+    <w:lvlOverride w:ilvl="3">
+      <w:startOverride w:val="1"/>
+    </w:lvlOverride>
+    <w:lvlOverride w:ilvl="4">
+      <w:startOverride w:val="1"/>
+    </w:lvlOverride>
+    <w:lvlOverride w:ilvl="5">
+      <w:startOverride w:val="1"/>
+    </w:lvlOverride>
+    <w:lvlOverride w:ilvl="6">
+      <w:startOverride w:val="1"/>
+    </w:lvlOverride>
+    <w:lvlOverride w:ilvl="7">
+      <w:startOverride w:val="1"/>
+    </w:lvlOverride>
+    <w:lvlOverride w:ilvl="8">
+      <w:startOverride w:val="1"/>
+    </w:lvlOverride>
+  </w:num>
+  <w:num w:numId="32">
+    <w:abstractNumId w:val="7"/>
+    <w:lvlOverride w:ilvl="0">
+      <w:startOverride w:val="1"/>
+    </w:lvlOverride>
+    <w:lvlOverride w:ilvl="1">
+      <w:startOverride w:val="1"/>
+    </w:lvlOverride>
+    <w:lvlOverride w:ilvl="2">
+      <w:startOverride w:val="1"/>
+    </w:lvlOverride>
+    <w:lvlOverride w:ilvl="3">
+      <w:startOverride w:val="1"/>
+    </w:lvlOverride>
+    <w:lvlOverride w:ilvl="4">
+      <w:startOverride w:val="1"/>
+    </w:lvlOverride>
+    <w:lvlOverride w:ilvl="5">
+      <w:startOverride w:val="1"/>
+    </w:lvlOverride>
+    <w:lvlOverride w:ilvl="6">
+      <w:startOverride w:val="1"/>
+    </w:lvlOverride>
+    <w:lvlOverride w:ilvl="7">
+      <w:startOverride w:val="1"/>
+    </w:lvlOverride>
+    <w:lvlOverride w:ilvl="8">
+      <w:startOverride w:val="1"/>
+    </w:lvlOverride>
+  </w:num>
+  <w:num w:numId="33">
+    <w:abstractNumId w:val="7"/>
+    <w:lvlOverride w:ilvl="0">
+      <w:startOverride w:val="1"/>
+    </w:lvlOverride>
+    <w:lvlOverride w:ilvl="1">
+      <w:startOverride w:val="1"/>
+    </w:lvlOverride>
+    <w:lvlOverride w:ilvl="2">
+      <w:startOverride w:val="1"/>
+    </w:lvlOverride>
+    <w:lvlOverride w:ilvl="3">
+      <w:startOverride w:val="1"/>
+    </w:lvlOverride>
+    <w:lvlOverride w:ilvl="4">
+      <w:startOverride w:val="1"/>
+    </w:lvlOverride>
+    <w:lvlOverride w:ilvl="5">
+      <w:startOverride w:val="1"/>
+    </w:lvlOverride>
+    <w:lvlOverride w:ilvl="6">
+      <w:startOverride w:val="1"/>
+    </w:lvlOverride>
+    <w:lvlOverride w:ilvl="7">
+      <w:startOverride w:val="1"/>
+    </w:lvlOverride>
+    <w:lvlOverride w:ilvl="8">
+      <w:startOverride w:val="1"/>
+    </w:lvlOverride>
+  </w:num>
+  <w:num w:numId="34">
+    <w:abstractNumId w:val="7"/>
+    <w:lvlOverride w:ilvl="0">
+      <w:startOverride w:val="1"/>
+    </w:lvlOverride>
+    <w:lvlOverride w:ilvl="1">
+      <w:startOverride w:val="1"/>
+    </w:lvlOverride>
+    <w:lvlOverride w:ilvl="2">
+      <w:startOverride w:val="1"/>
+    </w:lvlOverride>
+    <w:lvlOverride w:ilvl="3">
+      <w:startOverride w:val="1"/>
+    </w:lvlOverride>
+    <w:lvlOverride w:ilvl="4">
+      <w:startOverride w:val="1"/>
+    </w:lvlOverride>
+    <w:lvlOverride w:ilvl="5">
+      <w:startOverride w:val="1"/>
+    </w:lvlOverride>
+    <w:lvlOverride w:ilvl="6">
+      <w:startOverride w:val="1"/>
+    </w:lvlOverride>
+    <w:lvlOverride w:ilvl="7">
+      <w:startOverride w:val="1"/>
+    </w:lvlOverride>
+    <w:lvlOverride w:ilvl="8">
+      <w:startOverride w:val="1"/>
+    </w:lvlOverride>
+  </w:num>
 </w:numbering>
 </file>
 
@@ -59726,7 +59545,7 @@
     <w:uiPriority w:val="9"/>
     <w:unhideWhenUsed/>
     <w:qFormat/>
-    <w:rsid w:val="005C4503"/>
+    <w:rsid w:val="00204600"/>
     <w:pPr>
       <w:keepNext/>
       <w:keepLines/>
@@ -59741,6 +59560,7 @@
       <w:rFonts w:eastAsiaTheme="majorEastAsia" w:cstheme="majorBidi"/>
       <w:b/>
       <w:szCs w:val="26"/>
+      <w:lang w:val="uk-UA"/>
     </w:rPr>
   </w:style>
   <w:style w:type="paragraph" w:styleId="3">
@@ -59751,7 +59571,7 @@
     <w:uiPriority w:val="9"/>
     <w:unhideWhenUsed/>
     <w:qFormat/>
-    <w:rsid w:val="00660F68"/>
+    <w:rsid w:val="00204600"/>
     <w:pPr>
       <w:keepNext/>
       <w:keepLines/>
@@ -60192,12 +60012,13 @@
     <w:basedOn w:val="a0"/>
     <w:link w:val="2"/>
     <w:uiPriority w:val="9"/>
-    <w:rsid w:val="005C4503"/>
+    <w:rsid w:val="00204600"/>
     <w:rPr>
       <w:rFonts w:ascii="Times New Roman" w:eastAsiaTheme="majorEastAsia" w:hAnsi="Times New Roman" w:cstheme="majorBidi"/>
       <w:b/>
       <w:sz w:val="28"/>
       <w:szCs w:val="26"/>
+      <w:lang w:val="uk-UA"/>
     </w:rPr>
   </w:style>
   <w:style w:type="paragraph" w:styleId="ad">
@@ -60288,7 +60109,7 @@
     <w:basedOn w:val="a0"/>
     <w:link w:val="3"/>
     <w:uiPriority w:val="9"/>
-    <w:rsid w:val="00660F68"/>
+    <w:rsid w:val="00204600"/>
     <w:rPr>
       <w:rFonts w:ascii="Times New Roman" w:eastAsiaTheme="majorEastAsia" w:hAnsi="Times New Roman" w:cstheme="majorBidi"/>
       <w:b/>
@@ -60756,7 +60577,7 @@
 </file>
 
 <file path=customXml/itemProps1.xml><?xml version="1.0" encoding="utf-8"?>
-<ds:datastoreItem xmlns:ds="http://schemas.openxmlformats.org/officeDocument/2006/customXml" ds:itemID="{6D061213-07D5-4268-AB95-A46D486AD0B8}">
+<ds:datastoreItem xmlns:ds="http://schemas.openxmlformats.org/officeDocument/2006/customXml" ds:itemID="{B4A83DE1-124C-4649-9DFF-164E98E157B7}">
   <ds:schemaRefs>
     <ds:schemaRef ds:uri="http://schemas.openxmlformats.org/officeDocument/2006/bibliography"/>
   </ds:schemaRefs>

</xml_diff>

<commit_message>
Saving right doc for curs
</commit_message>
<xml_diff>
--- a/Makiyan_Curs_sem2.docx
+++ b/Makiyan_Curs_sem2.docx
@@ -338,6 +338,7 @@
                 <w:lang w:val="uk-UA"/>
               </w:rPr>
             </w:pPr>
+            <w:proofErr w:type="spellStart"/>
             <w:r>
               <w:rPr>
                 <w:rFonts w:eastAsia="Arial" w:cs="Times New Roman"/>
@@ -345,7 +346,17 @@
                 <w:szCs w:val="24"/>
                 <w:lang w:val="uk-UA"/>
               </w:rPr>
-              <w:t>Жеребко В.А.</w:t>
+              <w:t>Жеребко</w:t>
+            </w:r>
+            <w:proofErr w:type="spellEnd"/>
+            <w:r>
+              <w:rPr>
+                <w:rFonts w:eastAsia="Arial" w:cs="Times New Roman"/>
+                <w:sz w:val="32"/>
+                <w:szCs w:val="24"/>
+                <w:lang w:val="uk-UA"/>
+              </w:rPr>
+              <w:t xml:space="preserve"> В.А.</w:t>
             </w:r>
           </w:p>
           <w:p>
@@ -771,6 +782,7 @@
               </w:rPr>
               <w:t xml:space="preserve">ст. </w:t>
             </w:r>
+            <w:proofErr w:type="spellStart"/>
             <w:r>
               <w:rPr>
                 <w:rFonts w:eastAsia="Arial" w:cs="Times New Roman"/>
@@ -780,6 +792,7 @@
               </w:rPr>
               <w:t>Макіян</w:t>
             </w:r>
+            <w:proofErr w:type="spellEnd"/>
             <w:r>
               <w:rPr>
                 <w:rFonts w:eastAsia="Arial" w:cs="Times New Roman"/>
@@ -1582,6 +1595,7 @@
                 <w:lang w:val="uk-UA"/>
               </w:rPr>
             </w:pPr>
+            <w:proofErr w:type="spellStart"/>
             <w:r>
               <w:rPr>
                 <w:rFonts w:eastAsia="Arial" w:cs="Times New Roman"/>
@@ -1589,7 +1603,37 @@
                 <w:szCs w:val="24"/>
                 <w:lang w:val="uk-UA"/>
               </w:rPr>
-              <w:t>Макіян Смбат Артурович</w:t>
+              <w:t>Макіян</w:t>
+            </w:r>
+            <w:proofErr w:type="spellEnd"/>
+            <w:r>
+              <w:rPr>
+                <w:rFonts w:eastAsia="Arial" w:cs="Times New Roman"/>
+                <w:sz w:val="24"/>
+                <w:szCs w:val="24"/>
+                <w:lang w:val="uk-UA"/>
+              </w:rPr>
+              <w:t xml:space="preserve"> </w:t>
+            </w:r>
+            <w:proofErr w:type="spellStart"/>
+            <w:r>
+              <w:rPr>
+                <w:rFonts w:eastAsia="Arial" w:cs="Times New Roman"/>
+                <w:sz w:val="24"/>
+                <w:szCs w:val="24"/>
+                <w:lang w:val="uk-UA"/>
+              </w:rPr>
+              <w:t>Смбат</w:t>
+            </w:r>
+            <w:proofErr w:type="spellEnd"/>
+            <w:r>
+              <w:rPr>
+                <w:rFonts w:eastAsia="Arial" w:cs="Times New Roman"/>
+                <w:sz w:val="24"/>
+                <w:szCs w:val="24"/>
+                <w:lang w:val="uk-UA"/>
+              </w:rPr>
+              <w:t xml:space="preserve"> Артурович</w:t>
             </w:r>
           </w:p>
         </w:tc>
@@ -1984,7 +2028,6 @@
                 <w:rFonts w:eastAsia="Arial" w:cs="Times New Roman"/>
                 <w:sz w:val="24"/>
                 <w:szCs w:val="24"/>
-                <w:lang w:val="en-US"/>
               </w:rPr>
             </w:pPr>
             <w:r>
@@ -2021,6 +2064,7 @@
               </w:rPr>
               <w:t>та в</w:t>
             </w:r>
+            <w:proofErr w:type="spellStart"/>
             <w:r>
               <w:rPr>
                 <w:rFonts w:eastAsia="Arial" w:cs="Times New Roman"/>
@@ -2028,7 +2072,17 @@
                 <w:szCs w:val="24"/>
                 <w:lang w:val="uk-UA"/>
               </w:rPr>
-              <w:t xml:space="preserve">ище, платформа </w:t>
+              <w:t>ище</w:t>
+            </w:r>
+            <w:proofErr w:type="spellEnd"/>
+            <w:r>
+              <w:rPr>
+                <w:rFonts w:eastAsia="Arial" w:cs="Times New Roman"/>
+                <w:sz w:val="24"/>
+                <w:szCs w:val="24"/>
+                <w:lang w:val="uk-UA"/>
+              </w:rPr>
+              <w:t xml:space="preserve">, платформа </w:t>
             </w:r>
             <w:r>
               <w:rPr>
@@ -2052,7 +2106,6 @@
                 <w:rFonts w:eastAsia="Arial" w:cs="Times New Roman"/>
                 <w:sz w:val="24"/>
                 <w:szCs w:val="24"/>
-                <w:lang w:val="en-US"/>
               </w:rPr>
               <w:t>_64</w:t>
             </w:r>
@@ -4433,19 +4486,17 @@
     </w:p>
     <w:sdt>
       <w:sdtPr>
+        <w:rPr>
+          <w:rFonts w:eastAsiaTheme="minorHAnsi" w:cstheme="minorBidi"/>
+          <w:szCs w:val="22"/>
+          <w:lang w:val="ru-RU" w:eastAsia="en-US"/>
+        </w:rPr>
         <w:id w:val="84213399"/>
         <w:docPartObj>
           <w:docPartGallery w:val="Table of Contents"/>
           <w:docPartUnique/>
         </w:docPartObj>
       </w:sdtPr>
-      <w:sdtEndPr>
-        <w:rPr>
-          <w:rFonts w:eastAsiaTheme="minorHAnsi" w:cstheme="minorBidi"/>
-          <w:szCs w:val="22"/>
-          <w:lang w:val="ru-RU" w:eastAsia="en-US"/>
-        </w:rPr>
-      </w:sdtEndPr>
       <w:sdtContent>
         <w:p>
           <w:pPr>
@@ -8383,6 +8434,9 @@
       <w:pPr>
         <w:spacing w:line="360" w:lineRule="auto"/>
         <w:ind w:firstLine="709"/>
+        <w:rPr>
+          <w:lang w:val="uk-UA"/>
+        </w:rPr>
       </w:pPr>
     </w:p>
     <w:p>
@@ -8400,6 +8454,9 @@
         <w:t xml:space="preserve">Підчас розробки ігор в котрих не використовується процедурна генерація рівней, треба мати гнучкий та простий інструмент для ручної генерації рівней, в тому числи в грі </w:t>
       </w:r>
       <w:r>
+        <w:rPr>
+          <w:lang w:val="uk-UA"/>
+        </w:rPr>
         <w:t>“</w:t>
       </w:r>
       <w:r>
@@ -8409,6 +8466,9 @@
         <w:t>Battle</w:t>
       </w:r>
       <w:r>
+        <w:rPr>
+          <w:lang w:val="uk-UA"/>
+        </w:rPr>
         <w:t xml:space="preserve"> </w:t>
       </w:r>
       <w:r>
@@ -8418,6 +8478,9 @@
         <w:t>city</w:t>
       </w:r>
       <w:r>
+        <w:rPr>
+          <w:lang w:val="uk-UA"/>
+        </w:rPr>
         <w:t>” (</w:t>
       </w:r>
       <w:r>
@@ -8511,8 +8574,13 @@
         </w:rPr>
       </w:pPr>
       <w:r>
-        <w:t>Программа ма</w:t>
-      </w:r>
+        <w:t xml:space="preserve">Программа </w:t>
+      </w:r>
+      <w:proofErr w:type="spellStart"/>
+      <w:r>
+        <w:t>ма</w:t>
+      </w:r>
+      <w:proofErr w:type="spellEnd"/>
       <w:r>
         <w:rPr>
           <w:lang w:val="uk-UA"/>
@@ -8520,8 +8588,21 @@
         <w:t>є</w:t>
       </w:r>
       <w:r>
-        <w:t xml:space="preserve"> бути написана на мов</w:t>
-      </w:r>
+        <w:t xml:space="preserve"> </w:t>
+      </w:r>
+      <w:proofErr w:type="gramStart"/>
+      <w:r>
+        <w:t>бути</w:t>
+      </w:r>
+      <w:proofErr w:type="gramEnd"/>
+      <w:r>
+        <w:t xml:space="preserve"> написана на </w:t>
+      </w:r>
+      <w:proofErr w:type="spellStart"/>
+      <w:r>
+        <w:t>мов</w:t>
+      </w:r>
+      <w:proofErr w:type="spellEnd"/>
       <w:r>
         <w:rPr>
           <w:lang w:val="uk-UA"/>
@@ -8544,7 +8625,14 @@
         <w:rPr>
           <w:lang w:val="uk-UA"/>
         </w:rPr>
-        <w:t xml:space="preserve"> використовувати фреймворк</w:t>
+        <w:t xml:space="preserve"> використовувати </w:t>
+      </w:r>
+      <w:proofErr w:type="spellStart"/>
+      <w:r>
+        <w:rPr>
+          <w:lang w:val="uk-UA"/>
+        </w:rPr>
+        <w:t>фреймворк</w:t>
       </w:r>
       <w:r>
         <w:rPr>
@@ -8552,6 +8640,7 @@
         </w:rPr>
         <w:t>а</w:t>
       </w:r>
+      <w:proofErr w:type="spellEnd"/>
       <w:r>
         <w:t xml:space="preserve"> .</w:t>
       </w:r>
@@ -8616,7 +8705,35 @@
         <w:rPr>
           <w:lang w:val="uk-UA"/>
         </w:rPr>
-        <w:t xml:space="preserve"> доцільно серіалізувати/десеріалізувати рівні через </w:t>
+        <w:t xml:space="preserve"> доцільно </w:t>
+      </w:r>
+      <w:proofErr w:type="spellStart"/>
+      <w:r>
+        <w:rPr>
+          <w:lang w:val="uk-UA"/>
+        </w:rPr>
+        <w:t>серіалізувати</w:t>
+      </w:r>
+      <w:proofErr w:type="spellEnd"/>
+      <w:r>
+        <w:rPr>
+          <w:lang w:val="uk-UA"/>
+        </w:rPr>
+        <w:t>/</w:t>
+      </w:r>
+      <w:proofErr w:type="spellStart"/>
+      <w:r>
+        <w:rPr>
+          <w:lang w:val="uk-UA"/>
+        </w:rPr>
+        <w:t>десеріалізувати</w:t>
+      </w:r>
+      <w:proofErr w:type="spellEnd"/>
+      <w:r>
+        <w:rPr>
+          <w:lang w:val="uk-UA"/>
+        </w:rPr>
+        <w:t xml:space="preserve"> рівні через </w:t>
       </w:r>
       <w:r>
         <w:rPr>
@@ -8658,7 +8775,21 @@
         <w:rPr>
           <w:lang w:val="uk-UA"/>
         </w:rPr>
-        <w:t xml:space="preserve"> Також програма має обробляти різні сітуації, в котрих користувач може зробити помилку: пусте ім’</w:t>
+        <w:t xml:space="preserve"> Також програма має обробляти різні </w:t>
+      </w:r>
+      <w:proofErr w:type="spellStart"/>
+      <w:r>
+        <w:rPr>
+          <w:lang w:val="uk-UA"/>
+        </w:rPr>
+        <w:t>сітуації</w:t>
+      </w:r>
+      <w:proofErr w:type="spellEnd"/>
+      <w:r>
+        <w:rPr>
+          <w:lang w:val="uk-UA"/>
+        </w:rPr>
+        <w:t>, в котрих користувач може зробити помилку: пусте ім’</w:t>
       </w:r>
       <w:r>
         <w:rPr>
@@ -9097,7 +9228,7 @@
             <v:path o:extrusionok="f" gradientshapeok="t" o:connecttype="rect"/>
             <o:lock v:ext="edit" aspectratio="t"/>
           </v:shapetype>
-          <v:shape id="_x0000_i1026" type="#_x0000_t75" style="width:340.35pt;height:424.5pt;mso-position-horizontal-relative:text;mso-position-vertical-relative:text;mso-width-relative:page;mso-height-relative:page" wrapcoords="6561 0 6215 123 5793 399 5678 983 5678 1045 5832 1475 5832 1844 7021 1966 10129 1966 10129 2458 1036 2704 -38 2765 -38 16684 19490 16715 19452 17206 10742 17329 10052 17360 10052 19173 6561 19634 6215 19787 5793 20064 5678 20648 5678 20709 5832 21139 5832 21231 6407 21569 6561 21569 13850 21569 13965 21569 14617 21201 14617 21139 14771 20648 14694 20094 14080 19726 13888 19664 10359 19173 10359 17698 14234 17698 19797 17421 19797 15240 20104 15240 21485 14840 21562 14748 21600 14533 21600 12167 21293 11921 20948 11799 20027 11307 19797 10815 19874 7067 18723 6975 11548 6883 11510 6391 17687 6391 19375 6299 19375 3318 18607 3011 18224 2919 10397 2458 10397 1966 13428 1966 14656 1813 14617 1475 14771 983 14694 430 14080 61 13850 0 6561 0">
+          <v:shape id="_x0000_i1025" type="#_x0000_t75" style="width:340.35pt;height:424.5pt;mso-position-horizontal-relative:text;mso-position-vertical-relative:text;mso-width-relative:page;mso-height-relative:page" wrapcoords="6561 0 6215 123 5793 399 5678 983 5678 1045 5832 1475 5832 1844 7021 1966 10129 1966 10129 2458 1036 2704 -38 2765 -38 16684 19490 16715 19452 17206 10742 17329 10052 17360 10052 19173 6561 19634 6215 19787 5793 20064 5678 20648 5678 20709 5832 21139 5832 21231 6407 21569 6561 21569 13850 21569 13965 21569 14617 21201 14617 21139 14771 20648 14694 20094 14080 19726 13888 19664 10359 19173 10359 17698 14234 17698 19797 17421 19797 15240 20104 15240 21485 14840 21562 14748 21600 14533 21600 12167 21293 11921 20948 11799 20027 11307 19797 10815 19874 7067 18723 6975 11548 6883 11510 6391 17687 6391 19375 6299 19375 3318 18607 3011 18224 2919 10397 2458 10397 1966 13428 1966 14656 1813 14617 1475 14771 983 14694 430 14080 61 13850 0 6561 0">
             <v:imagedata r:id="rId10" o:title="curs_math"/>
           </v:shape>
         </w:pict>
@@ -11243,7 +11374,7 @@
           <w:lang w:val="uk-UA"/>
         </w:rPr>
         <w:pict>
-          <v:shape id="_x0000_i1032" type="#_x0000_t75" style="width:467.55pt;height:153.35pt">
+          <v:shape id="_x0000_i1026" type="#_x0000_t75" style="width:467.55pt;height:153.35pt">
             <v:imagedata r:id="rId11" o:title="curs_comp"/>
           </v:shape>
         </w:pict>
@@ -11821,12 +11952,12 @@
         </w:numPr>
         <w:ind w:left="1287" w:hanging="578"/>
       </w:pPr>
-      <w:bookmarkStart w:id="39" w:name="_Hlk483955507"/>
-      <w:bookmarkStart w:id="40" w:name="_Toc484048250"/>
+      <w:bookmarkStart w:id="39" w:name="_Toc484048250"/>
+      <w:bookmarkStart w:id="40" w:name="_Hlk483955507"/>
       <w:r>
         <w:t>Загальні відомості</w:t>
       </w:r>
-      <w:bookmarkEnd w:id="40"/>
+      <w:bookmarkEnd w:id="39"/>
     </w:p>
     <w:p>
       <w:pPr>
@@ -11933,7 +12064,7 @@
         <w:ind w:left="1287" w:hanging="578"/>
       </w:pPr>
       <w:bookmarkStart w:id="41" w:name="_Toc484048251"/>
-      <w:bookmarkEnd w:id="39"/>
+      <w:bookmarkEnd w:id="40"/>
       <w:r>
         <w:t>Умови проектування програми</w:t>
       </w:r>
@@ -13952,7 +14083,7 @@
         </w:rPr>
         <w:lastRenderedPageBreak/>
         <w:pict>
-          <v:shape id="_x0000_i1025" type="#_x0000_t75" style="width:344.1pt;height:308.55pt">
+          <v:shape id="_x0000_i1027" type="#_x0000_t75" style="width:344.1pt;height:308.55pt">
             <v:imagedata r:id="rId12" o:title="cur_win_main"/>
           </v:shape>
         </w:pict>
@@ -14098,7 +14229,7 @@
         </w:rPr>
         <w:lastRenderedPageBreak/>
         <w:pict>
-          <v:shape id="_x0000_i1031" type="#_x0000_t75" style="width:467.55pt;height:244.05pt">
+          <v:shape id="_x0000_i1028" type="#_x0000_t75" style="width:467.55pt;height:244.05pt">
             <v:imagedata r:id="rId13" o:title="cur_win_level"/>
           </v:shape>
         </w:pict>
@@ -14338,7 +14469,7 @@
           <w:lang w:val="uk-UA"/>
         </w:rPr>
         <w:pict>
-          <v:shape id="_x0000_i1028" type="#_x0000_t75" style="width:264.6pt;height:259.95pt">
+          <v:shape id="_x0000_i1030" type="#_x0000_t75" style="width:264.6pt;height:259.95pt">
             <v:imagedata r:id="rId15" o:title="cur_win_stat"/>
           </v:shape>
         </w:pict>
@@ -14444,7 +14575,7 @@
           <w:lang w:val="uk-UA"/>
         </w:rPr>
         <w:pict>
-          <v:shape id="_x0000_i1027" type="#_x0000_t75" style="width:204.8pt;height:140.25pt;mso-position-horizontal:absolute;mso-position-horizontal-relative:text;mso-position-vertical:absolute;mso-position-vertical-relative:text;mso-width-relative:page;mso-height-relative:page">
+          <v:shape id="_x0000_i1031" type="#_x0000_t75" style="width:204.8pt;height:140.25pt;mso-position-horizontal:absolute;mso-position-horizontal-relative:text;mso-position-vertical:absolute;mso-position-vertical-relative:text;mso-width-relative:page;mso-height-relative:page">
             <v:imagedata r:id="rId16" o:title="cur_win_messge_1"/>
           </v:shape>
         </w:pict>
@@ -14522,7 +14653,7 @@
           <w:lang w:val="uk-UA"/>
         </w:rPr>
         <w:pict>
-          <v:shape id="_x0000_i1030" type="#_x0000_t75" style="width:261.8pt;height:127.15pt">
+          <v:shape id="_x0000_i1032" type="#_x0000_t75" style="width:261.8pt;height:127.15pt">
             <v:imagedata r:id="rId17" o:title="cur_win_messge_2"/>
           </v:shape>
         </w:pict>
@@ -15049,21 +15180,7 @@
             <w:rStyle w:val="a5"/>
             <w:lang w:val="uk-UA"/>
           </w:rPr>
-          <w:t>https://msdn.microsoft.com/en-u</w:t>
-        </w:r>
-        <w:r>
-          <w:rPr>
-            <w:rStyle w:val="a5"/>
-            <w:lang w:val="uk-UA"/>
-          </w:rPr>
-          <w:t>s</w:t>
-        </w:r>
-        <w:r>
-          <w:rPr>
-            <w:rStyle w:val="a5"/>
-            <w:lang w:val="uk-UA"/>
-          </w:rPr>
-          <w:t>/library/system.runtime.serialization.knowntypeattribute(v=vs.110).aspx</w:t>
+          <w:t>https://msdn.microsoft.com/en-us/library/system.runtime.serialization.knowntypeattribute(v=vs.110).aspx</w:t>
         </w:r>
       </w:hyperlink>
     </w:p>
@@ -37094,7 +37211,7 @@
             <w:rPr>
               <w:noProof/>
             </w:rPr>
-            <w:t>36</w:t>
+            <w:t>40</w:t>
           </w:r>
         </w:fldSimple>
       </w:p>
@@ -40194,6 +40311,7 @@
   <w:style w:type="character" w:default="1" w:styleId="a0">
     <w:name w:val="Default Paragraph Font"/>
     <w:uiPriority w:val="1"/>
+    <w:semiHidden/>
     <w:unhideWhenUsed/>
   </w:style>
   <w:style w:type="table" w:default="1" w:styleId="a1">
@@ -41017,7 +41135,7 @@
 </file>
 
 <file path=customXml/itemProps1.xml><?xml version="1.0" encoding="utf-8"?>
-<ds:datastoreItem xmlns:ds="http://schemas.openxmlformats.org/officeDocument/2006/customXml" ds:itemID="{F3EED32D-8BCC-4D21-BE87-D33CCAF476BE}">
+<ds:datastoreItem xmlns:ds="http://schemas.openxmlformats.org/officeDocument/2006/customXml" ds:itemID="{8D45E04D-134A-408F-A2EB-BCFE8D359611}">
   <ds:schemaRefs>
     <ds:schemaRef ds:uri="http://schemas.openxmlformats.org/officeDocument/2006/bibliography"/>
   </ds:schemaRefs>

</xml_diff>